<commit_message>
updated docx and pdf to show changes
</commit_message>
<xml_diff>
--- a/Design Document.docx
+++ b/Design Document.docx
@@ -2782,8 +2782,6 @@
           <w:b/>
           <w:bCs/>
           <w:color w:val="auto"/>
-          <w:sz w:val="28"/>
-          <w:szCs w:val="28"/>
         </w:rPr>
         <w:id w:val="-180518536"/>
         <w:docPartObj>
@@ -2803,16 +2801,16 @@
             <w:rPr>
               <w:b/>
               <w:bCs/>
-              <w:sz w:val="36"/>
-              <w:szCs w:val="36"/>
+              <w:sz w:val="40"/>
+              <w:szCs w:val="40"/>
             </w:rPr>
           </w:pPr>
           <w:r>
             <w:rPr>
               <w:b/>
               <w:bCs/>
-              <w:sz w:val="36"/>
-              <w:szCs w:val="36"/>
+              <w:sz w:val="40"/>
+              <w:szCs w:val="40"/>
             </w:rPr>
             <w:t>Table of Contents</w:t>
           </w:r>
@@ -2836,8 +2834,8 @@
             <w:rPr>
               <w:b/>
               <w:bCs/>
-              <w:sz w:val="28"/>
-              <w:szCs w:val="28"/>
+              <w:sz w:val="32"/>
+              <w:szCs w:val="32"/>
             </w:rPr>
             <w:fldChar w:fldCharType="begin"/>
           </w:r>
@@ -2845,8 +2843,8 @@
             <w:rPr>
               <w:b/>
               <w:bCs/>
-              <w:sz w:val="28"/>
-              <w:szCs w:val="28"/>
+              <w:sz w:val="32"/>
+              <w:szCs w:val="32"/>
             </w:rPr>
             <w:instrText xml:space="preserve"> TOC \o "1-3" \h \z \u </w:instrText>
           </w:r>
@@ -2854,12 +2852,12 @@
             <w:rPr>
               <w:b/>
               <w:bCs/>
-              <w:sz w:val="28"/>
-              <w:szCs w:val="28"/>
+              <w:sz w:val="32"/>
+              <w:szCs w:val="32"/>
             </w:rPr>
             <w:fldChar w:fldCharType="separate"/>
           </w:r>
-          <w:hyperlink w:anchor="_Toc118114276" w:history="1">
+          <w:hyperlink w:anchor="_Toc118119581" w:history="1">
             <w:r>
               <w:rPr>
                 <w:rStyle w:val="Hyperlink"/>
@@ -2914,7 +2912,7 @@
                 <w:sz w:val="24"/>
                 <w:szCs w:val="24"/>
               </w:rPr>
-              <w:instrText xml:space="preserve"> PAGEREF _Toc118114276 \h </w:instrText>
+              <w:instrText xml:space="preserve"> PAGEREF _Toc118119581 \h </w:instrText>
             </w:r>
             <w:r>
               <w:rPr>
@@ -2968,7 +2966,7 @@
               <w:lang w:val="en-PK" w:eastAsia="en-PK"/>
             </w:rPr>
           </w:pPr>
-          <w:hyperlink w:anchor="_Toc118114277" w:history="1">
+          <w:hyperlink w:anchor="_Toc118119582" w:history="1">
             <w:r>
               <w:rPr>
                 <w:rStyle w:val="Hyperlink"/>
@@ -3023,7 +3021,7 @@
                 <w:sz w:val="24"/>
                 <w:szCs w:val="24"/>
               </w:rPr>
-              <w:instrText xml:space="preserve"> PAGEREF _Toc118114277 \h </w:instrText>
+              <w:instrText xml:space="preserve"> PAGEREF _Toc118119582 \h </w:instrText>
             </w:r>
             <w:r>
               <w:rPr>
@@ -3077,7 +3075,7 @@
               <w:lang w:val="en-PK" w:eastAsia="en-PK"/>
             </w:rPr>
           </w:pPr>
-          <w:hyperlink w:anchor="_Toc118114278" w:history="1">
+          <w:hyperlink w:anchor="_Toc118119583" w:history="1">
             <w:r>
               <w:rPr>
                 <w:rStyle w:val="Hyperlink"/>
@@ -3133,7 +3131,7 @@
                 <w:sz w:val="24"/>
                 <w:szCs w:val="24"/>
               </w:rPr>
-              <w:instrText xml:space="preserve"> PAGEREF _Toc118114278 \h </w:instrText>
+              <w:instrText xml:space="preserve"> PAGEREF _Toc118119583 \h </w:instrText>
             </w:r>
             <w:r>
               <w:rPr>
@@ -3187,7 +3185,7 @@
               <w:lang w:val="en-PK" w:eastAsia="en-PK"/>
             </w:rPr>
           </w:pPr>
-          <w:hyperlink w:anchor="_Toc118114279" w:history="1">
+          <w:hyperlink w:anchor="_Toc118119584" w:history="1">
             <w:r>
               <w:rPr>
                 <w:rStyle w:val="Hyperlink"/>
@@ -3243,7 +3241,7 @@
                 <w:sz w:val="24"/>
                 <w:szCs w:val="24"/>
               </w:rPr>
-              <w:instrText xml:space="preserve"> PAGEREF _Toc118114279 \h </w:instrText>
+              <w:instrText xml:space="preserve"> PAGEREF _Toc118119584 \h </w:instrText>
             </w:r>
             <w:r>
               <w:rPr>
@@ -3297,7 +3295,7 @@
               <w:lang w:val="en-PK" w:eastAsia="en-PK"/>
             </w:rPr>
           </w:pPr>
-          <w:hyperlink w:anchor="_Toc118114280" w:history="1">
+          <w:hyperlink w:anchor="_Toc118119585" w:history="1">
             <w:r>
               <w:rPr>
                 <w:rStyle w:val="Hyperlink"/>
@@ -3353,7 +3351,7 @@
                 <w:sz w:val="24"/>
                 <w:szCs w:val="24"/>
               </w:rPr>
-              <w:instrText xml:space="preserve"> PAGEREF _Toc118114280 \h </w:instrText>
+              <w:instrText xml:space="preserve"> PAGEREF _Toc118119585 \h </w:instrText>
             </w:r>
             <w:r>
               <w:rPr>
@@ -3407,7 +3405,7 @@
               <w:lang w:val="en-PK" w:eastAsia="en-PK"/>
             </w:rPr>
           </w:pPr>
-          <w:hyperlink w:anchor="_Toc118114281" w:history="1">
+          <w:hyperlink w:anchor="_Toc118119586" w:history="1">
             <w:r>
               <w:rPr>
                 <w:rStyle w:val="Hyperlink"/>
@@ -3463,7 +3461,7 @@
                 <w:sz w:val="24"/>
                 <w:szCs w:val="24"/>
               </w:rPr>
-              <w:instrText xml:space="preserve"> PAGEREF _Toc118114281 \h </w:instrText>
+              <w:instrText xml:space="preserve"> PAGEREF _Toc118119586 \h </w:instrText>
             </w:r>
             <w:r>
               <w:rPr>
@@ -3517,7 +3515,7 @@
               <w:lang w:val="en-PK" w:eastAsia="en-PK"/>
             </w:rPr>
           </w:pPr>
-          <w:hyperlink w:anchor="_Toc118114282" w:history="1">
+          <w:hyperlink w:anchor="_Toc118119587" w:history="1">
             <w:r>
               <w:rPr>
                 <w:rStyle w:val="Hyperlink"/>
@@ -3573,7 +3571,7 @@
                 <w:sz w:val="24"/>
                 <w:szCs w:val="24"/>
               </w:rPr>
-              <w:instrText xml:space="preserve"> PAGEREF _Toc118114282 \h </w:instrText>
+              <w:instrText xml:space="preserve"> PAGEREF _Toc118119587 \h </w:instrText>
             </w:r>
             <w:r>
               <w:rPr>
@@ -3627,7 +3625,7 @@
               <w:lang w:val="en-PK" w:eastAsia="en-PK"/>
             </w:rPr>
           </w:pPr>
-          <w:hyperlink w:anchor="_Toc118114283" w:history="1">
+          <w:hyperlink w:anchor="_Toc118119588" w:history="1">
             <w:r>
               <w:rPr>
                 <w:rStyle w:val="Hyperlink"/>
@@ -3683,7 +3681,7 @@
                 <w:sz w:val="24"/>
                 <w:szCs w:val="24"/>
               </w:rPr>
-              <w:instrText xml:space="preserve"> PAGEREF _Toc118114283 \h </w:instrText>
+              <w:instrText xml:space="preserve"> PAGEREF _Toc118119588 \h </w:instrText>
             </w:r>
             <w:r>
               <w:rPr>
@@ -3737,7 +3735,7 @@
               <w:lang w:val="en-PK" w:eastAsia="en-PK"/>
             </w:rPr>
           </w:pPr>
-          <w:hyperlink w:anchor="_Toc118114284" w:history="1">
+          <w:hyperlink w:anchor="_Toc118119589" w:history="1">
             <w:r>
               <w:rPr>
                 <w:rStyle w:val="Hyperlink"/>
@@ -3793,7 +3791,7 @@
                 <w:sz w:val="24"/>
                 <w:szCs w:val="24"/>
               </w:rPr>
-              <w:instrText xml:space="preserve"> PAGEREF _Toc118114284 \h </w:instrText>
+              <w:instrText xml:space="preserve"> PAGEREF _Toc118119589 \h </w:instrText>
             </w:r>
             <w:r>
               <w:rPr>
@@ -3847,7 +3845,7 @@
               <w:lang w:val="en-PK" w:eastAsia="en-PK"/>
             </w:rPr>
           </w:pPr>
-          <w:hyperlink w:anchor="_Toc118114285" w:history="1">
+          <w:hyperlink w:anchor="_Toc118119590" w:history="1">
             <w:r>
               <w:rPr>
                 <w:rStyle w:val="Hyperlink"/>
@@ -3903,7 +3901,7 @@
                 <w:sz w:val="24"/>
                 <w:szCs w:val="24"/>
               </w:rPr>
-              <w:instrText xml:space="preserve"> PAGEREF _Toc118114285 \h </w:instrText>
+              <w:instrText xml:space="preserve"> PAGEREF _Toc118119590 \h </w:instrText>
             </w:r>
             <w:r>
               <w:rPr>
@@ -3957,7 +3955,7 @@
               <w:lang w:val="en-PK" w:eastAsia="en-PK"/>
             </w:rPr>
           </w:pPr>
-          <w:hyperlink w:anchor="_Toc118114286" w:history="1">
+          <w:hyperlink w:anchor="_Toc118119591" w:history="1">
             <w:r>
               <w:rPr>
                 <w:rStyle w:val="Hyperlink"/>
@@ -4013,7 +4011,7 @@
                 <w:sz w:val="24"/>
                 <w:szCs w:val="24"/>
               </w:rPr>
-              <w:instrText xml:space="preserve"> PAGEREF _Toc118114286 \h </w:instrText>
+              <w:instrText xml:space="preserve"> PAGEREF _Toc118119591 \h </w:instrText>
             </w:r>
             <w:r>
               <w:rPr>
@@ -4067,7 +4065,7 @@
               <w:lang w:val="en-PK" w:eastAsia="en-PK"/>
             </w:rPr>
           </w:pPr>
-          <w:hyperlink w:anchor="_Toc118114287" w:history="1">
+          <w:hyperlink w:anchor="_Toc118119592" w:history="1">
             <w:r>
               <w:rPr>
                 <w:rStyle w:val="Hyperlink"/>
@@ -4123,7 +4121,7 @@
                 <w:sz w:val="24"/>
                 <w:szCs w:val="24"/>
               </w:rPr>
-              <w:instrText xml:space="preserve"> PAGEREF _Toc118114287 \h </w:instrText>
+              <w:instrText xml:space="preserve"> PAGEREF _Toc118119592 \h </w:instrText>
             </w:r>
             <w:r>
               <w:rPr>
@@ -4177,7 +4175,7 @@
               <w:lang w:val="en-PK" w:eastAsia="en-PK"/>
             </w:rPr>
           </w:pPr>
-          <w:hyperlink w:anchor="_Toc118114288" w:history="1">
+          <w:hyperlink w:anchor="_Toc118119593" w:history="1">
             <w:r>
               <w:rPr>
                 <w:rStyle w:val="Hyperlink"/>
@@ -4233,7 +4231,7 @@
                 <w:sz w:val="24"/>
                 <w:szCs w:val="24"/>
               </w:rPr>
-              <w:instrText xml:space="preserve"> PAGEREF _Toc118114288 \h </w:instrText>
+              <w:instrText xml:space="preserve"> PAGEREF _Toc118119593 \h </w:instrText>
             </w:r>
             <w:r>
               <w:rPr>
@@ -4287,7 +4285,7 @@
               <w:lang w:val="en-PK" w:eastAsia="en-PK"/>
             </w:rPr>
           </w:pPr>
-          <w:hyperlink w:anchor="_Toc118114289" w:history="1">
+          <w:hyperlink w:anchor="_Toc118119594" w:history="1">
             <w:r>
               <w:rPr>
                 <w:rStyle w:val="Hyperlink"/>
@@ -4342,7 +4340,7 @@
                 <w:sz w:val="24"/>
                 <w:szCs w:val="24"/>
               </w:rPr>
-              <w:instrText xml:space="preserve"> PAGEREF _Toc118114289 \h </w:instrText>
+              <w:instrText xml:space="preserve"> PAGEREF _Toc118119594 \h </w:instrText>
             </w:r>
             <w:r>
               <w:rPr>
@@ -4396,7 +4394,7 @@
               <w:lang w:val="en-PK" w:eastAsia="en-PK"/>
             </w:rPr>
           </w:pPr>
-          <w:hyperlink w:anchor="_Toc118114290" w:history="1">
+          <w:hyperlink w:anchor="_Toc118119595" w:history="1">
             <w:r>
               <w:rPr>
                 <w:rStyle w:val="Hyperlink"/>
@@ -4452,7 +4450,7 @@
                 <w:sz w:val="24"/>
                 <w:szCs w:val="24"/>
               </w:rPr>
-              <w:instrText xml:space="preserve"> PAGEREF _Toc118114290 \h </w:instrText>
+              <w:instrText xml:space="preserve"> PAGEREF _Toc118119595 \h </w:instrText>
             </w:r>
             <w:r>
               <w:rPr>
@@ -4506,7 +4504,7 @@
               <w:lang w:val="en-PK" w:eastAsia="en-PK"/>
             </w:rPr>
           </w:pPr>
-          <w:hyperlink w:anchor="_Toc118114291" w:history="1">
+          <w:hyperlink w:anchor="_Toc118119596" w:history="1">
             <w:r>
               <w:rPr>
                 <w:rStyle w:val="Hyperlink"/>
@@ -4562,7 +4560,7 @@
                 <w:sz w:val="24"/>
                 <w:szCs w:val="24"/>
               </w:rPr>
-              <w:instrText xml:space="preserve"> PAGEREF _Toc118114291 \h </w:instrText>
+              <w:instrText xml:space="preserve"> PAGEREF _Toc118119596 \h </w:instrText>
             </w:r>
             <w:r>
               <w:rPr>
@@ -4616,7 +4614,7 @@
               <w:lang w:val="en-PK" w:eastAsia="en-PK"/>
             </w:rPr>
           </w:pPr>
-          <w:hyperlink w:anchor="_Toc118114292" w:history="1">
+          <w:hyperlink w:anchor="_Toc118119597" w:history="1">
             <w:r>
               <w:rPr>
                 <w:rStyle w:val="Hyperlink"/>
@@ -4672,7 +4670,7 @@
                 <w:sz w:val="24"/>
                 <w:szCs w:val="24"/>
               </w:rPr>
-              <w:instrText xml:space="preserve"> PAGEREF _Toc118114292 \h </w:instrText>
+              <w:instrText xml:space="preserve"> PAGEREF _Toc118119597 \h </w:instrText>
             </w:r>
             <w:r>
               <w:rPr>
@@ -4726,7 +4724,7 @@
               <w:lang w:val="en-PK" w:eastAsia="en-PK"/>
             </w:rPr>
           </w:pPr>
-          <w:hyperlink w:anchor="_Toc118114293" w:history="1">
+          <w:hyperlink w:anchor="_Toc118119598" w:history="1">
             <w:r>
               <w:rPr>
                 <w:rStyle w:val="Hyperlink"/>
@@ -4782,7 +4780,7 @@
                 <w:sz w:val="24"/>
                 <w:szCs w:val="24"/>
               </w:rPr>
-              <w:instrText xml:space="preserve"> PAGEREF _Toc118114293 \h </w:instrText>
+              <w:instrText xml:space="preserve"> PAGEREF _Toc118119598 \h </w:instrText>
             </w:r>
             <w:r>
               <w:rPr>
@@ -4836,7 +4834,7 @@
               <w:lang w:val="en-PK" w:eastAsia="en-PK"/>
             </w:rPr>
           </w:pPr>
-          <w:hyperlink w:anchor="_Toc118114294" w:history="1">
+          <w:hyperlink w:anchor="_Toc118119599" w:history="1">
             <w:r>
               <w:rPr>
                 <w:rStyle w:val="Hyperlink"/>
@@ -4892,7 +4890,7 @@
                 <w:sz w:val="24"/>
                 <w:szCs w:val="24"/>
               </w:rPr>
-              <w:instrText xml:space="preserve"> PAGEREF _Toc118114294 \h </w:instrText>
+              <w:instrText xml:space="preserve"> PAGEREF _Toc118119599 \h </w:instrText>
             </w:r>
             <w:r>
               <w:rPr>
@@ -4946,7 +4944,7 @@
               <w:lang w:val="en-PK" w:eastAsia="en-PK"/>
             </w:rPr>
           </w:pPr>
-          <w:hyperlink w:anchor="_Toc118114295" w:history="1">
+          <w:hyperlink w:anchor="_Toc118119600" w:history="1">
             <w:r>
               <w:rPr>
                 <w:rStyle w:val="Hyperlink"/>
@@ -5002,7 +5000,7 @@
                 <w:sz w:val="24"/>
                 <w:szCs w:val="24"/>
               </w:rPr>
-              <w:instrText xml:space="preserve"> PAGEREF _Toc118114295 \h </w:instrText>
+              <w:instrText xml:space="preserve"> PAGEREF _Toc118119600 \h </w:instrText>
             </w:r>
             <w:r>
               <w:rPr>
@@ -5056,7 +5054,7 @@
               <w:lang w:val="en-PK" w:eastAsia="en-PK"/>
             </w:rPr>
           </w:pPr>
-          <w:hyperlink w:anchor="_Toc118114296" w:history="1">
+          <w:hyperlink w:anchor="_Toc118119601" w:history="1">
             <w:r>
               <w:rPr>
                 <w:rStyle w:val="Hyperlink"/>
@@ -5112,7 +5110,7 @@
                 <w:sz w:val="24"/>
                 <w:szCs w:val="24"/>
               </w:rPr>
-              <w:instrText xml:space="preserve"> PAGEREF _Toc118114296 \h </w:instrText>
+              <w:instrText xml:space="preserve"> PAGEREF _Toc118119601 \h </w:instrText>
             </w:r>
             <w:r>
               <w:rPr>
@@ -5166,7 +5164,7 @@
               <w:lang w:val="en-PK" w:eastAsia="en-PK"/>
             </w:rPr>
           </w:pPr>
-          <w:hyperlink w:anchor="_Toc118114297" w:history="1">
+          <w:hyperlink w:anchor="_Toc118119602" w:history="1">
             <w:r>
               <w:rPr>
                 <w:rStyle w:val="Hyperlink"/>
@@ -5222,7 +5220,7 @@
                 <w:sz w:val="24"/>
                 <w:szCs w:val="24"/>
               </w:rPr>
-              <w:instrText xml:space="preserve"> PAGEREF _Toc118114297 \h </w:instrText>
+              <w:instrText xml:space="preserve"> PAGEREF _Toc118119602 \h </w:instrText>
             </w:r>
             <w:r>
               <w:rPr>
@@ -5276,7 +5274,7 @@
               <w:lang w:val="en-PK" w:eastAsia="en-PK"/>
             </w:rPr>
           </w:pPr>
-          <w:hyperlink w:anchor="_Toc118114298" w:history="1">
+          <w:hyperlink w:anchor="_Toc118119603" w:history="1">
             <w:r>
               <w:rPr>
                 <w:rStyle w:val="Hyperlink"/>
@@ -5332,7 +5330,7 @@
                 <w:sz w:val="24"/>
                 <w:szCs w:val="24"/>
               </w:rPr>
-              <w:instrText xml:space="preserve"> PAGEREF _Toc118114298 \h </w:instrText>
+              <w:instrText xml:space="preserve"> PAGEREF _Toc118119603 \h </w:instrText>
             </w:r>
             <w:r>
               <w:rPr>
@@ -5386,7 +5384,7 @@
               <w:lang w:val="en-PK" w:eastAsia="en-PK"/>
             </w:rPr>
           </w:pPr>
-          <w:hyperlink w:anchor="_Toc118114299" w:history="1">
+          <w:hyperlink w:anchor="_Toc118119604" w:history="1">
             <w:r>
               <w:rPr>
                 <w:rStyle w:val="Hyperlink"/>
@@ -5442,7 +5440,7 @@
                 <w:sz w:val="24"/>
                 <w:szCs w:val="24"/>
               </w:rPr>
-              <w:instrText xml:space="preserve"> PAGEREF _Toc118114299 \h </w:instrText>
+              <w:instrText xml:space="preserve"> PAGEREF _Toc118119604 \h </w:instrText>
             </w:r>
             <w:r>
               <w:rPr>
@@ -5496,7 +5494,7 @@
               <w:lang w:val="en-PK" w:eastAsia="en-PK"/>
             </w:rPr>
           </w:pPr>
-          <w:hyperlink w:anchor="_Toc118114300" w:history="1">
+          <w:hyperlink w:anchor="_Toc118119605" w:history="1">
             <w:r>
               <w:rPr>
                 <w:rStyle w:val="Hyperlink"/>
@@ -5552,7 +5550,7 @@
                 <w:sz w:val="24"/>
                 <w:szCs w:val="24"/>
               </w:rPr>
-              <w:instrText xml:space="preserve"> PAGEREF _Toc118114300 \h </w:instrText>
+              <w:instrText xml:space="preserve"> PAGEREF _Toc118119605 \h </w:instrText>
             </w:r>
             <w:r>
               <w:rPr>
@@ -5606,7 +5604,7 @@
               <w:lang w:val="en-PK" w:eastAsia="en-PK"/>
             </w:rPr>
           </w:pPr>
-          <w:hyperlink w:anchor="_Toc118114301" w:history="1">
+          <w:hyperlink w:anchor="_Toc118119606" w:history="1">
             <w:r>
               <w:rPr>
                 <w:rStyle w:val="Hyperlink"/>
@@ -5662,7 +5660,7 @@
                 <w:sz w:val="24"/>
                 <w:szCs w:val="24"/>
               </w:rPr>
-              <w:instrText xml:space="preserve"> PAGEREF _Toc118114301 \h </w:instrText>
+              <w:instrText xml:space="preserve"> PAGEREF _Toc118119606 \h </w:instrText>
             </w:r>
             <w:r>
               <w:rPr>
@@ -5716,7 +5714,7 @@
               <w:lang w:val="en-PK" w:eastAsia="en-PK"/>
             </w:rPr>
           </w:pPr>
-          <w:hyperlink w:anchor="_Toc118114302" w:history="1">
+          <w:hyperlink w:anchor="_Toc118119607" w:history="1">
             <w:r>
               <w:rPr>
                 <w:rStyle w:val="Hyperlink"/>
@@ -5772,7 +5770,7 @@
                 <w:sz w:val="24"/>
                 <w:szCs w:val="24"/>
               </w:rPr>
-              <w:instrText xml:space="preserve"> PAGEREF _Toc118114302 \h </w:instrText>
+              <w:instrText xml:space="preserve"> PAGEREF _Toc118119607 \h </w:instrText>
             </w:r>
             <w:r>
               <w:rPr>
@@ -5826,7 +5824,7 @@
               <w:lang w:val="en-PK" w:eastAsia="en-PK"/>
             </w:rPr>
           </w:pPr>
-          <w:hyperlink w:anchor="_Toc118114303" w:history="1">
+          <w:hyperlink w:anchor="_Toc118119608" w:history="1">
             <w:r>
               <w:rPr>
                 <w:rStyle w:val="Hyperlink"/>
@@ -5882,7 +5880,7 @@
                 <w:sz w:val="24"/>
                 <w:szCs w:val="24"/>
               </w:rPr>
-              <w:instrText xml:space="preserve"> PAGEREF _Toc118114303 \h </w:instrText>
+              <w:instrText xml:space="preserve"> PAGEREF _Toc118119608 \h </w:instrText>
             </w:r>
             <w:r>
               <w:rPr>
@@ -5936,7 +5934,7 @@
               <w:lang w:val="en-PK" w:eastAsia="en-PK"/>
             </w:rPr>
           </w:pPr>
-          <w:hyperlink w:anchor="_Toc118114304" w:history="1">
+          <w:hyperlink w:anchor="_Toc118119609" w:history="1">
             <w:r>
               <w:rPr>
                 <w:rStyle w:val="Hyperlink"/>
@@ -5992,7 +5990,7 @@
                 <w:sz w:val="24"/>
                 <w:szCs w:val="24"/>
               </w:rPr>
-              <w:instrText xml:space="preserve"> PAGEREF _Toc118114304 \h </w:instrText>
+              <w:instrText xml:space="preserve"> PAGEREF _Toc118119609 \h </w:instrText>
             </w:r>
             <w:r>
               <w:rPr>
@@ -6046,7 +6044,7 @@
               <w:lang w:val="en-PK" w:eastAsia="en-PK"/>
             </w:rPr>
           </w:pPr>
-          <w:hyperlink w:anchor="_Toc118114305" w:history="1">
+          <w:hyperlink w:anchor="_Toc118119610" w:history="1">
             <w:r>
               <w:rPr>
                 <w:rStyle w:val="Hyperlink"/>
@@ -6102,7 +6100,7 @@
                 <w:sz w:val="24"/>
                 <w:szCs w:val="24"/>
               </w:rPr>
-              <w:instrText xml:space="preserve"> PAGEREF _Toc118114305 \h </w:instrText>
+              <w:instrText xml:space="preserve"> PAGEREF _Toc118119610 \h </w:instrText>
             </w:r>
             <w:r>
               <w:rPr>
@@ -6156,7 +6154,7 @@
               <w:lang w:val="en-PK" w:eastAsia="en-PK"/>
             </w:rPr>
           </w:pPr>
-          <w:hyperlink w:anchor="_Toc118114306" w:history="1">
+          <w:hyperlink w:anchor="_Toc118119611" w:history="1">
             <w:r>
               <w:rPr>
                 <w:rStyle w:val="Hyperlink"/>
@@ -6212,7 +6210,7 @@
                 <w:sz w:val="24"/>
                 <w:szCs w:val="24"/>
               </w:rPr>
-              <w:instrText xml:space="preserve"> PAGEREF _Toc118114306 \h </w:instrText>
+              <w:instrText xml:space="preserve"> PAGEREF _Toc118119611 \h </w:instrText>
             </w:r>
             <w:r>
               <w:rPr>
@@ -6266,7 +6264,7 @@
               <w:lang w:val="en-PK" w:eastAsia="en-PK"/>
             </w:rPr>
           </w:pPr>
-          <w:hyperlink w:anchor="_Toc118114307" w:history="1">
+          <w:hyperlink w:anchor="_Toc118119612" w:history="1">
             <w:r>
               <w:rPr>
                 <w:rStyle w:val="Hyperlink"/>
@@ -6321,7 +6319,7 @@
                 <w:sz w:val="24"/>
                 <w:szCs w:val="24"/>
               </w:rPr>
-              <w:instrText xml:space="preserve"> PAGEREF _Toc118114307 \h </w:instrText>
+              <w:instrText xml:space="preserve"> PAGEREF _Toc118119612 \h </w:instrText>
             </w:r>
             <w:r>
               <w:rPr>
@@ -6375,7 +6373,7 @@
               <w:lang w:val="en-PK" w:eastAsia="en-PK"/>
             </w:rPr>
           </w:pPr>
-          <w:hyperlink w:anchor="_Toc118114308" w:history="1">
+          <w:hyperlink w:anchor="_Toc118119613" w:history="1">
             <w:r>
               <w:rPr>
                 <w:rStyle w:val="Hyperlink"/>
@@ -6430,7 +6428,7 @@
                 <w:sz w:val="24"/>
                 <w:szCs w:val="24"/>
               </w:rPr>
-              <w:instrText xml:space="preserve"> PAGEREF _Toc118114308 \h </w:instrText>
+              <w:instrText xml:space="preserve"> PAGEREF _Toc118119613 \h </w:instrText>
             </w:r>
             <w:r>
               <w:rPr>
@@ -6484,7 +6482,7 @@
               <w:lang w:val="en-PK" w:eastAsia="en-PK"/>
             </w:rPr>
           </w:pPr>
-          <w:hyperlink w:anchor="_Toc118114309" w:history="1">
+          <w:hyperlink w:anchor="_Toc118119614" w:history="1">
             <w:r>
               <w:rPr>
                 <w:rStyle w:val="Hyperlink"/>
@@ -6539,7 +6537,7 @@
                 <w:sz w:val="24"/>
                 <w:szCs w:val="24"/>
               </w:rPr>
-              <w:instrText xml:space="preserve"> PAGEREF _Toc118114309 \h </w:instrText>
+              <w:instrText xml:space="preserve"> PAGEREF _Toc118119614 \h </w:instrText>
             </w:r>
             <w:r>
               <w:rPr>
@@ -6593,7 +6591,7 @@
               <w:lang w:val="en-PK" w:eastAsia="en-PK"/>
             </w:rPr>
           </w:pPr>
-          <w:hyperlink w:anchor="_Toc118114310" w:history="1">
+          <w:hyperlink w:anchor="_Toc118119615" w:history="1">
             <w:r>
               <w:rPr>
                 <w:rStyle w:val="Hyperlink"/>
@@ -6648,7 +6646,7 @@
                 <w:sz w:val="24"/>
                 <w:szCs w:val="24"/>
               </w:rPr>
-              <w:instrText xml:space="preserve"> PAGEREF _Toc118114310 \h </w:instrText>
+              <w:instrText xml:space="preserve"> PAGEREF _Toc118119615 \h </w:instrText>
             </w:r>
             <w:r>
               <w:rPr>
@@ -6702,7 +6700,7 @@
               <w:lang w:val="en-PK" w:eastAsia="en-PK"/>
             </w:rPr>
           </w:pPr>
-          <w:hyperlink w:anchor="_Toc118114311" w:history="1">
+          <w:hyperlink w:anchor="_Toc118119616" w:history="1">
             <w:r>
               <w:rPr>
                 <w:rStyle w:val="Hyperlink"/>
@@ -6757,7 +6755,7 @@
                 <w:sz w:val="24"/>
                 <w:szCs w:val="24"/>
               </w:rPr>
-              <w:instrText xml:space="preserve"> PAGEREF _Toc118114311 \h </w:instrText>
+              <w:instrText xml:space="preserve"> PAGEREF _Toc118119616 \h </w:instrText>
             </w:r>
             <w:r>
               <w:rPr>
@@ -6811,7 +6809,7 @@
               <w:lang w:val="en-PK" w:eastAsia="en-PK"/>
             </w:rPr>
           </w:pPr>
-          <w:hyperlink w:anchor="_Toc118114312" w:history="1">
+          <w:hyperlink w:anchor="_Toc118119617" w:history="1">
             <w:r>
               <w:rPr>
                 <w:rStyle w:val="Hyperlink"/>
@@ -6866,7 +6864,7 @@
                 <w:sz w:val="24"/>
                 <w:szCs w:val="24"/>
               </w:rPr>
-              <w:instrText xml:space="preserve"> PAGEREF _Toc118114312 \h </w:instrText>
+              <w:instrText xml:space="preserve"> PAGEREF _Toc118119617 \h </w:instrText>
             </w:r>
             <w:r>
               <w:rPr>
@@ -6920,7 +6918,7 @@
               <w:lang w:val="en-PK" w:eastAsia="en-PK"/>
             </w:rPr>
           </w:pPr>
-          <w:hyperlink w:anchor="_Toc118114313" w:history="1">
+          <w:hyperlink w:anchor="_Toc118119618" w:history="1">
             <w:r>
               <w:rPr>
                 <w:rStyle w:val="Hyperlink"/>
@@ -6976,7 +6974,7 @@
                 <w:sz w:val="24"/>
                 <w:szCs w:val="24"/>
               </w:rPr>
-              <w:instrText xml:space="preserve"> PAGEREF _Toc118114313 \h </w:instrText>
+              <w:instrText xml:space="preserve"> PAGEREF _Toc118119618 \h </w:instrText>
             </w:r>
             <w:r>
               <w:rPr>
@@ -7030,7 +7028,7 @@
               <w:lang w:val="en-PK" w:eastAsia="en-PK"/>
             </w:rPr>
           </w:pPr>
-          <w:hyperlink w:anchor="_Toc118114314" w:history="1">
+          <w:hyperlink w:anchor="_Toc118119619" w:history="1">
             <w:r>
               <w:rPr>
                 <w:rStyle w:val="Hyperlink"/>
@@ -7086,7 +7084,7 @@
                 <w:sz w:val="24"/>
                 <w:szCs w:val="24"/>
               </w:rPr>
-              <w:instrText xml:space="preserve"> PAGEREF _Toc118114314 \h </w:instrText>
+              <w:instrText xml:space="preserve"> PAGEREF _Toc118119619 \h </w:instrText>
             </w:r>
             <w:r>
               <w:rPr>
@@ -7140,7 +7138,7 @@
               <w:lang w:val="en-PK" w:eastAsia="en-PK"/>
             </w:rPr>
           </w:pPr>
-          <w:hyperlink w:anchor="_Toc118114315" w:history="1">
+          <w:hyperlink w:anchor="_Toc118119620" w:history="1">
             <w:r>
               <w:rPr>
                 <w:rStyle w:val="Hyperlink"/>
@@ -7196,7 +7194,7 @@
                 <w:sz w:val="24"/>
                 <w:szCs w:val="24"/>
               </w:rPr>
-              <w:instrText xml:space="preserve"> PAGEREF _Toc118114315 \h </w:instrText>
+              <w:instrText xml:space="preserve"> PAGEREF _Toc118119620 \h </w:instrText>
             </w:r>
             <w:r>
               <w:rPr>
@@ -7250,7 +7248,7 @@
               <w:lang w:val="en-PK" w:eastAsia="en-PK"/>
             </w:rPr>
           </w:pPr>
-          <w:hyperlink w:anchor="_Toc118114316" w:history="1">
+          <w:hyperlink w:anchor="_Toc118119621" w:history="1">
             <w:r>
               <w:rPr>
                 <w:rStyle w:val="Hyperlink"/>
@@ -7305,7 +7303,7 @@
                 <w:sz w:val="24"/>
                 <w:szCs w:val="24"/>
               </w:rPr>
-              <w:instrText xml:space="preserve"> PAGEREF _Toc118114316 \h </w:instrText>
+              <w:instrText xml:space="preserve"> PAGEREF _Toc118119621 \h </w:instrText>
             </w:r>
             <w:r>
               <w:rPr>
@@ -7359,7 +7357,7 @@
               <w:lang w:val="en-PK" w:eastAsia="en-PK"/>
             </w:rPr>
           </w:pPr>
-          <w:hyperlink w:anchor="_Toc118114317" w:history="1">
+          <w:hyperlink w:anchor="_Toc118119622" w:history="1">
             <w:r>
               <w:rPr>
                 <w:rStyle w:val="Hyperlink"/>
@@ -7414,7 +7412,7 @@
                 <w:sz w:val="24"/>
                 <w:szCs w:val="24"/>
               </w:rPr>
-              <w:instrText xml:space="preserve"> PAGEREF _Toc118114317 \h </w:instrText>
+              <w:instrText xml:space="preserve"> PAGEREF _Toc118119622 \h </w:instrText>
             </w:r>
             <w:r>
               <w:rPr>
@@ -7468,7 +7466,7 @@
               <w:lang w:val="en-PK" w:eastAsia="en-PK"/>
             </w:rPr>
           </w:pPr>
-          <w:hyperlink w:anchor="_Toc118114318" w:history="1">
+          <w:hyperlink w:anchor="_Toc118119623" w:history="1">
             <w:r>
               <w:rPr>
                 <w:rStyle w:val="Hyperlink"/>
@@ -7523,7 +7521,7 @@
                 <w:sz w:val="24"/>
                 <w:szCs w:val="24"/>
               </w:rPr>
-              <w:instrText xml:space="preserve"> PAGEREF _Toc118114318 \h </w:instrText>
+              <w:instrText xml:space="preserve"> PAGEREF _Toc118119623 \h </w:instrText>
             </w:r>
             <w:r>
               <w:rPr>
@@ -7577,7 +7575,7 @@
               <w:lang w:val="en-PK" w:eastAsia="en-PK"/>
             </w:rPr>
           </w:pPr>
-          <w:hyperlink w:anchor="_Toc118114319" w:history="1">
+          <w:hyperlink w:anchor="_Toc118119624" w:history="1">
             <w:r>
               <w:rPr>
                 <w:rStyle w:val="Hyperlink"/>
@@ -7632,7 +7630,7 @@
                 <w:sz w:val="24"/>
                 <w:szCs w:val="24"/>
               </w:rPr>
-              <w:instrText xml:space="preserve"> PAGEREF _Toc118114319 \h </w:instrText>
+              <w:instrText xml:space="preserve"> PAGEREF _Toc118119624 \h </w:instrText>
             </w:r>
             <w:r>
               <w:rPr>
@@ -7686,7 +7684,7 @@
               <w:lang w:val="en-PK" w:eastAsia="en-PK"/>
             </w:rPr>
           </w:pPr>
-          <w:hyperlink w:anchor="_Toc118114320" w:history="1">
+          <w:hyperlink w:anchor="_Toc118119625" w:history="1">
             <w:r>
               <w:rPr>
                 <w:rStyle w:val="Hyperlink"/>
@@ -7741,7 +7739,7 @@
                 <w:sz w:val="24"/>
                 <w:szCs w:val="24"/>
               </w:rPr>
-              <w:instrText xml:space="preserve"> PAGEREF _Toc118114320 \h </w:instrText>
+              <w:instrText xml:space="preserve"> PAGEREF _Toc118119625 \h </w:instrText>
             </w:r>
             <w:r>
               <w:rPr>
@@ -7795,7 +7793,7 @@
               <w:lang w:val="en-PK" w:eastAsia="en-PK"/>
             </w:rPr>
           </w:pPr>
-          <w:hyperlink w:anchor="_Toc118114321" w:history="1">
+          <w:hyperlink w:anchor="_Toc118119626" w:history="1">
             <w:r>
               <w:rPr>
                 <w:rStyle w:val="Hyperlink"/>
@@ -7850,7 +7848,7 @@
                 <w:sz w:val="24"/>
                 <w:szCs w:val="24"/>
               </w:rPr>
-              <w:instrText xml:space="preserve"> PAGEREF _Toc118114321 \h </w:instrText>
+              <w:instrText xml:space="preserve"> PAGEREF _Toc118119626 \h </w:instrText>
             </w:r>
             <w:r>
               <w:rPr>
@@ -7904,7 +7902,7 @@
               <w:lang w:val="en-PK" w:eastAsia="en-PK"/>
             </w:rPr>
           </w:pPr>
-          <w:hyperlink w:anchor="_Toc118114322" w:history="1">
+          <w:hyperlink w:anchor="_Toc118119627" w:history="1">
             <w:r>
               <w:rPr>
                 <w:rStyle w:val="Hyperlink"/>
@@ -7959,7 +7957,7 @@
                 <w:sz w:val="24"/>
                 <w:szCs w:val="24"/>
               </w:rPr>
-              <w:instrText xml:space="preserve"> PAGEREF _Toc118114322 \h </w:instrText>
+              <w:instrText xml:space="preserve"> PAGEREF _Toc118119627 \h </w:instrText>
             </w:r>
             <w:r>
               <w:rPr>
@@ -7985,7 +7983,7 @@
                 <w:sz w:val="24"/>
                 <w:szCs w:val="24"/>
               </w:rPr>
-              <w:t>13</w:t>
+              <w:t>14</w:t>
             </w:r>
             <w:r>
               <w:rPr>
@@ -8013,7 +8011,7 @@
               <w:lang w:val="en-PK" w:eastAsia="en-PK"/>
             </w:rPr>
           </w:pPr>
-          <w:hyperlink w:anchor="_Toc118114323" w:history="1">
+          <w:hyperlink w:anchor="_Toc118119628" w:history="1">
             <w:r>
               <w:rPr>
                 <w:rStyle w:val="Hyperlink"/>
@@ -8068,7 +8066,7 @@
                 <w:sz w:val="24"/>
                 <w:szCs w:val="24"/>
               </w:rPr>
-              <w:instrText xml:space="preserve"> PAGEREF _Toc118114323 \h </w:instrText>
+              <w:instrText xml:space="preserve"> PAGEREF _Toc118119628 \h </w:instrText>
             </w:r>
             <w:r>
               <w:rPr>
@@ -8122,7 +8120,7 @@
               <w:lang w:val="en-PK" w:eastAsia="en-PK"/>
             </w:rPr>
           </w:pPr>
-          <w:hyperlink w:anchor="_Toc118114324" w:history="1">
+          <w:hyperlink w:anchor="_Toc118119629" w:history="1">
             <w:r>
               <w:rPr>
                 <w:rStyle w:val="Hyperlink"/>
@@ -8177,7 +8175,7 @@
                 <w:sz w:val="24"/>
                 <w:szCs w:val="24"/>
               </w:rPr>
-              <w:instrText xml:space="preserve"> PAGEREF _Toc118114324 \h </w:instrText>
+              <w:instrText xml:space="preserve"> PAGEREF _Toc118119629 \h </w:instrText>
             </w:r>
             <w:r>
               <w:rPr>
@@ -8231,7 +8229,7 @@
               <w:lang w:val="en-PK" w:eastAsia="en-PK"/>
             </w:rPr>
           </w:pPr>
-          <w:hyperlink w:anchor="_Toc118114325" w:history="1">
+          <w:hyperlink w:anchor="_Toc118119630" w:history="1">
             <w:r>
               <w:rPr>
                 <w:rStyle w:val="Hyperlink"/>
@@ -8286,7 +8284,7 @@
                 <w:sz w:val="24"/>
                 <w:szCs w:val="24"/>
               </w:rPr>
-              <w:instrText xml:space="preserve"> PAGEREF _Toc118114325 \h </w:instrText>
+              <w:instrText xml:space="preserve"> PAGEREF _Toc118119630 \h </w:instrText>
             </w:r>
             <w:r>
               <w:rPr>
@@ -8340,7 +8338,7 @@
               <w:lang w:val="en-PK" w:eastAsia="en-PK"/>
             </w:rPr>
           </w:pPr>
-          <w:hyperlink w:anchor="_Toc118114326" w:history="1">
+          <w:hyperlink w:anchor="_Toc118119631" w:history="1">
             <w:r>
               <w:rPr>
                 <w:rStyle w:val="Hyperlink"/>
@@ -8395,7 +8393,7 @@
                 <w:sz w:val="24"/>
                 <w:szCs w:val="24"/>
               </w:rPr>
-              <w:instrText xml:space="preserve"> PAGEREF _Toc118114326 \h </w:instrText>
+              <w:instrText xml:space="preserve"> PAGEREF _Toc118119631 \h </w:instrText>
             </w:r>
             <w:r>
               <w:rPr>
@@ -8449,7 +8447,7 @@
               <w:lang w:val="en-PK" w:eastAsia="en-PK"/>
             </w:rPr>
           </w:pPr>
-          <w:hyperlink w:anchor="_Toc118114327" w:history="1">
+          <w:hyperlink w:anchor="_Toc118119632" w:history="1">
             <w:r>
               <w:rPr>
                 <w:rStyle w:val="Hyperlink"/>
@@ -8504,7 +8502,7 @@
                 <w:sz w:val="24"/>
                 <w:szCs w:val="24"/>
               </w:rPr>
-              <w:instrText xml:space="preserve"> PAGEREF _Toc118114327 \h </w:instrText>
+              <w:instrText xml:space="preserve"> PAGEREF _Toc118119632 \h </w:instrText>
             </w:r>
             <w:r>
               <w:rPr>
@@ -8558,7 +8556,7 @@
               <w:lang w:val="en-PK" w:eastAsia="en-PK"/>
             </w:rPr>
           </w:pPr>
-          <w:hyperlink w:anchor="_Toc118114328" w:history="1">
+          <w:hyperlink w:anchor="_Toc118119633" w:history="1">
             <w:r>
               <w:rPr>
                 <w:rStyle w:val="Hyperlink"/>
@@ -8613,7 +8611,7 @@
                 <w:sz w:val="24"/>
                 <w:szCs w:val="24"/>
               </w:rPr>
-              <w:instrText xml:space="preserve"> PAGEREF _Toc118114328 \h </w:instrText>
+              <w:instrText xml:space="preserve"> PAGEREF _Toc118119633 \h </w:instrText>
             </w:r>
             <w:r>
               <w:rPr>
@@ -8639,7 +8637,7 @@
                 <w:sz w:val="24"/>
                 <w:szCs w:val="24"/>
               </w:rPr>
-              <w:t>16</w:t>
+              <w:t>17</w:t>
             </w:r>
             <w:r>
               <w:rPr>
@@ -8667,7 +8665,7 @@
               <w:lang w:val="en-PK" w:eastAsia="en-PK"/>
             </w:rPr>
           </w:pPr>
-          <w:hyperlink w:anchor="_Toc118114329" w:history="1">
+          <w:hyperlink w:anchor="_Toc118119634" w:history="1">
             <w:r>
               <w:rPr>
                 <w:rStyle w:val="Hyperlink"/>
@@ -8722,7 +8720,116 @@
                 <w:sz w:val="24"/>
                 <w:szCs w:val="24"/>
               </w:rPr>
-              <w:instrText xml:space="preserve"> PAGEREF _Toc118114329 \h </w:instrText>
+              <w:instrText xml:space="preserve"> PAGEREF _Toc118119634 \h </w:instrText>
+            </w:r>
+            <w:r>
+              <w:rPr>
+                <w:noProof/>
+                <w:webHidden/>
+                <w:sz w:val="24"/>
+                <w:szCs w:val="24"/>
+              </w:rPr>
+            </w:r>
+            <w:r>
+              <w:rPr>
+                <w:noProof/>
+                <w:webHidden/>
+                <w:sz w:val="24"/>
+                <w:szCs w:val="24"/>
+              </w:rPr>
+              <w:fldChar w:fldCharType="separate"/>
+            </w:r>
+            <w:r>
+              <w:rPr>
+                <w:noProof/>
+                <w:webHidden/>
+                <w:sz w:val="24"/>
+                <w:szCs w:val="24"/>
+              </w:rPr>
+              <w:t>17</w:t>
+            </w:r>
+            <w:r>
+              <w:rPr>
+                <w:noProof/>
+                <w:webHidden/>
+                <w:sz w:val="24"/>
+                <w:szCs w:val="24"/>
+              </w:rPr>
+              <w:fldChar w:fldCharType="end"/>
+            </w:r>
+          </w:hyperlink>
+        </w:p>
+        <w:p>
+          <w:pPr>
+            <w:pStyle w:val="TOC1"/>
+            <w:tabs>
+              <w:tab w:val="left" w:pos="440"/>
+              <w:tab w:val="right" w:leader="dot" w:pos="7936"/>
+            </w:tabs>
+            <w:rPr>
+              <w:rFonts w:eastAsiaTheme="minorEastAsia"/>
+              <w:noProof/>
+              <w:sz w:val="24"/>
+              <w:szCs w:val="24"/>
+              <w:lang w:val="en-PK" w:eastAsia="en-PK"/>
+            </w:rPr>
+          </w:pPr>
+          <w:hyperlink w:anchor="_Toc118119635" w:history="1">
+            <w:r>
+              <w:rPr>
+                <w:rStyle w:val="Hyperlink"/>
+                <w:rFonts w:cs="Arial"/>
+                <w:noProof/>
+                <w:sz w:val="24"/>
+                <w:szCs w:val="24"/>
+              </w:rPr>
+              <w:t>9.</w:t>
+            </w:r>
+            <w:r>
+              <w:rPr>
+                <w:rFonts w:eastAsiaTheme="minorEastAsia"/>
+                <w:noProof/>
+                <w:sz w:val="24"/>
+                <w:szCs w:val="24"/>
+                <w:lang w:val="en-PK" w:eastAsia="en-PK"/>
+              </w:rPr>
+              <w:tab/>
+            </w:r>
+            <w:r>
+              <w:rPr>
+                <w:rStyle w:val="Hyperlink"/>
+                <w:noProof/>
+                <w:sz w:val="24"/>
+                <w:szCs w:val="24"/>
+              </w:rPr>
+              <w:t>Swim Lane Diagram</w:t>
+            </w:r>
+            <w:r>
+              <w:rPr>
+                <w:noProof/>
+                <w:webHidden/>
+                <w:sz w:val="24"/>
+                <w:szCs w:val="24"/>
+              </w:rPr>
+              <w:tab/>
+            </w:r>
+            <w:r>
+              <w:rPr>
+                <w:noProof/>
+                <w:webHidden/>
+                <w:sz w:val="24"/>
+                <w:szCs w:val="24"/>
+              </w:rPr>
+              <w:fldChar w:fldCharType="begin"/>
+            </w:r>
+            <w:r>
+              <w:rPr>
+                <w:noProof/>
+                <w:webHidden/>
+                <w:sz w:val="24"/>
+                <w:szCs w:val="24"/>
+              </w:rPr>
+              <w:instrText xml:space="preserve"> PAGEREF _Toc118119635 \h </w:instrText>
             </w:r>
             <w:r>
               <w:rPr>
@@ -8776,7 +8883,7 @@
               <w:lang w:val="en-PK" w:eastAsia="en-PK"/>
             </w:rPr>
           </w:pPr>
-          <w:hyperlink w:anchor="_Toc118114330" w:history="1">
+          <w:hyperlink w:anchor="_Toc118119636" w:history="1">
             <w:r>
               <w:rPr>
                 <w:rStyle w:val="Hyperlink"/>
@@ -8785,7 +8892,7 @@
                 <w:sz w:val="24"/>
                 <w:szCs w:val="24"/>
               </w:rPr>
-              <w:t>8.1.</w:t>
+              <w:t>9.1.</w:t>
             </w:r>
             <w:r>
               <w:rPr>
@@ -8805,7 +8912,7 @@
                 <w:sz w:val="24"/>
                 <w:szCs w:val="24"/>
               </w:rPr>
-              <w:t>Level 0</w:t>
+              <w:t>Swim Lane Diagram of UI Interface</w:t>
             </w:r>
             <w:r>
               <w:rPr>
@@ -8832,7 +8939,7 @@
                 <w:sz w:val="24"/>
                 <w:szCs w:val="24"/>
               </w:rPr>
-              <w:instrText xml:space="preserve"> PAGEREF _Toc118114330 \h </w:instrText>
+              <w:instrText xml:space="preserve"> PAGEREF _Toc118119636 \h </w:instrText>
             </w:r>
             <w:r>
               <w:rPr>
@@ -8859,115 +8966,6 @@
                 <w:szCs w:val="24"/>
               </w:rPr>
               <w:t>18</w:t>
-            </w:r>
-            <w:r>
-              <w:rPr>
-                <w:noProof/>
-                <w:webHidden/>
-                <w:sz w:val="24"/>
-                <w:szCs w:val="24"/>
-              </w:rPr>
-              <w:fldChar w:fldCharType="end"/>
-            </w:r>
-          </w:hyperlink>
-        </w:p>
-        <w:p>
-          <w:pPr>
-            <w:pStyle w:val="TOC1"/>
-            <w:tabs>
-              <w:tab w:val="left" w:pos="440"/>
-              <w:tab w:val="right" w:leader="dot" w:pos="7936"/>
-            </w:tabs>
-            <w:rPr>
-              <w:rFonts w:eastAsiaTheme="minorEastAsia"/>
-              <w:noProof/>
-              <w:sz w:val="24"/>
-              <w:szCs w:val="24"/>
-              <w:lang w:val="en-PK" w:eastAsia="en-PK"/>
-            </w:rPr>
-          </w:pPr>
-          <w:hyperlink w:anchor="_Toc118114331" w:history="1">
-            <w:r>
-              <w:rPr>
-                <w:rStyle w:val="Hyperlink"/>
-                <w:rFonts w:cs="Arial"/>
-                <w:noProof/>
-                <w:sz w:val="24"/>
-                <w:szCs w:val="24"/>
-              </w:rPr>
-              <w:t>9.</w:t>
-            </w:r>
-            <w:r>
-              <w:rPr>
-                <w:rFonts w:eastAsiaTheme="minorEastAsia"/>
-                <w:noProof/>
-                <w:sz w:val="24"/>
-                <w:szCs w:val="24"/>
-                <w:lang w:val="en-PK" w:eastAsia="en-PK"/>
-              </w:rPr>
-              <w:tab/>
-            </w:r>
-            <w:r>
-              <w:rPr>
-                <w:rStyle w:val="Hyperlink"/>
-                <w:noProof/>
-                <w:sz w:val="24"/>
-                <w:szCs w:val="24"/>
-              </w:rPr>
-              <w:t>Swim Lane Diagram</w:t>
-            </w:r>
-            <w:r>
-              <w:rPr>
-                <w:noProof/>
-                <w:webHidden/>
-                <w:sz w:val="24"/>
-                <w:szCs w:val="24"/>
-              </w:rPr>
-              <w:tab/>
-            </w:r>
-            <w:r>
-              <w:rPr>
-                <w:noProof/>
-                <w:webHidden/>
-                <w:sz w:val="24"/>
-                <w:szCs w:val="24"/>
-              </w:rPr>
-              <w:fldChar w:fldCharType="begin"/>
-            </w:r>
-            <w:r>
-              <w:rPr>
-                <w:noProof/>
-                <w:webHidden/>
-                <w:sz w:val="24"/>
-                <w:szCs w:val="24"/>
-              </w:rPr>
-              <w:instrText xml:space="preserve"> PAGEREF _Toc118114331 \h </w:instrText>
-            </w:r>
-            <w:r>
-              <w:rPr>
-                <w:noProof/>
-                <w:webHidden/>
-                <w:sz w:val="24"/>
-                <w:szCs w:val="24"/>
-              </w:rPr>
-            </w:r>
-            <w:r>
-              <w:rPr>
-                <w:noProof/>
-                <w:webHidden/>
-                <w:sz w:val="24"/>
-                <w:szCs w:val="24"/>
-              </w:rPr>
-              <w:fldChar w:fldCharType="separate"/>
-            </w:r>
-            <w:r>
-              <w:rPr>
-                <w:noProof/>
-                <w:webHidden/>
-                <w:sz w:val="24"/>
-                <w:szCs w:val="24"/>
-              </w:rPr>
-              <w:t>19</w:t>
             </w:r>
             <w:r>
               <w:rPr>
@@ -8995,7 +8993,7 @@
               <w:lang w:val="en-PK" w:eastAsia="en-PK"/>
             </w:rPr>
           </w:pPr>
-          <w:hyperlink w:anchor="_Toc118114332" w:history="1">
+          <w:hyperlink w:anchor="_Toc118119637" w:history="1">
             <w:r>
               <w:rPr>
                 <w:rStyle w:val="Hyperlink"/>
@@ -9004,7 +9002,7 @@
                 <w:sz w:val="24"/>
                 <w:szCs w:val="24"/>
               </w:rPr>
-              <w:t>9.1.</w:t>
+              <w:t>9.2.</w:t>
             </w:r>
             <w:r>
               <w:rPr>
@@ -9024,7 +9022,7 @@
                 <w:sz w:val="24"/>
                 <w:szCs w:val="24"/>
               </w:rPr>
-              <w:t>Swim Lane Diagram of UI Interface</w:t>
+              <w:t>Swim Lane Diagram of Developer API Interface</w:t>
             </w:r>
             <w:r>
               <w:rPr>
@@ -9051,7 +9049,7 @@
                 <w:sz w:val="24"/>
                 <w:szCs w:val="24"/>
               </w:rPr>
-              <w:instrText xml:space="preserve"> PAGEREF _Toc118114332 \h </w:instrText>
+              <w:instrText xml:space="preserve"> PAGEREF _Toc118119637 \h </w:instrText>
             </w:r>
             <w:r>
               <w:rPr>
@@ -9078,116 +9076,6 @@
                 <w:szCs w:val="24"/>
               </w:rPr>
               <w:t>19</w:t>
-            </w:r>
-            <w:r>
-              <w:rPr>
-                <w:noProof/>
-                <w:webHidden/>
-                <w:sz w:val="24"/>
-                <w:szCs w:val="24"/>
-              </w:rPr>
-              <w:fldChar w:fldCharType="end"/>
-            </w:r>
-          </w:hyperlink>
-        </w:p>
-        <w:p>
-          <w:pPr>
-            <w:pStyle w:val="TOC2"/>
-            <w:tabs>
-              <w:tab w:val="left" w:pos="880"/>
-              <w:tab w:val="right" w:leader="dot" w:pos="7936"/>
-            </w:tabs>
-            <w:rPr>
-              <w:rFonts w:eastAsiaTheme="minorEastAsia"/>
-              <w:noProof/>
-              <w:sz w:val="24"/>
-              <w:szCs w:val="24"/>
-              <w:lang w:val="en-PK" w:eastAsia="en-PK"/>
-            </w:rPr>
-          </w:pPr>
-          <w:hyperlink w:anchor="_Toc118114333" w:history="1">
-            <w:r>
-              <w:rPr>
-                <w:rStyle w:val="Hyperlink"/>
-                <w:rFonts w:eastAsia="Times New Roman" w:cs="Arial"/>
-                <w:noProof/>
-                <w:sz w:val="24"/>
-                <w:szCs w:val="24"/>
-              </w:rPr>
-              <w:t>9.2.</w:t>
-            </w:r>
-            <w:r>
-              <w:rPr>
-                <w:rFonts w:eastAsiaTheme="minorEastAsia"/>
-                <w:noProof/>
-                <w:sz w:val="24"/>
-                <w:szCs w:val="24"/>
-                <w:lang w:val="en-PK" w:eastAsia="en-PK"/>
-              </w:rPr>
-              <w:tab/>
-            </w:r>
-            <w:r>
-              <w:rPr>
-                <w:rStyle w:val="Hyperlink"/>
-                <w:rFonts w:eastAsia="Times New Roman"/>
-                <w:noProof/>
-                <w:sz w:val="24"/>
-                <w:szCs w:val="24"/>
-              </w:rPr>
-              <w:t>Swim Lane Diagram of Developer API Interface</w:t>
-            </w:r>
-            <w:r>
-              <w:rPr>
-                <w:noProof/>
-                <w:webHidden/>
-                <w:sz w:val="24"/>
-                <w:szCs w:val="24"/>
-              </w:rPr>
-              <w:tab/>
-            </w:r>
-            <w:r>
-              <w:rPr>
-                <w:noProof/>
-                <w:webHidden/>
-                <w:sz w:val="24"/>
-                <w:szCs w:val="24"/>
-              </w:rPr>
-              <w:fldChar w:fldCharType="begin"/>
-            </w:r>
-            <w:r>
-              <w:rPr>
-                <w:noProof/>
-                <w:webHidden/>
-                <w:sz w:val="24"/>
-                <w:szCs w:val="24"/>
-              </w:rPr>
-              <w:instrText xml:space="preserve"> PAGEREF _Toc118114333 \h </w:instrText>
-            </w:r>
-            <w:r>
-              <w:rPr>
-                <w:noProof/>
-                <w:webHidden/>
-                <w:sz w:val="24"/>
-                <w:szCs w:val="24"/>
-              </w:rPr>
-            </w:r>
-            <w:r>
-              <w:rPr>
-                <w:noProof/>
-                <w:webHidden/>
-                <w:sz w:val="24"/>
-                <w:szCs w:val="24"/>
-              </w:rPr>
-              <w:fldChar w:fldCharType="separate"/>
-            </w:r>
-            <w:r>
-              <w:rPr>
-                <w:noProof/>
-                <w:webHidden/>
-                <w:sz w:val="24"/>
-                <w:szCs w:val="24"/>
-              </w:rPr>
-              <w:t>20</w:t>
             </w:r>
             <w:r>
               <w:rPr>
@@ -9215,7 +9103,7 @@
               <w:lang w:val="en-PK" w:eastAsia="en-PK"/>
             </w:rPr>
           </w:pPr>
-          <w:hyperlink w:anchor="_Toc118114334" w:history="1">
+          <w:hyperlink w:anchor="_Toc118119638" w:history="1">
             <w:r>
               <w:rPr>
                 <w:rStyle w:val="Hyperlink"/>
@@ -9270,7 +9158,7 @@
                 <w:sz w:val="24"/>
                 <w:szCs w:val="24"/>
               </w:rPr>
-              <w:instrText xml:space="preserve"> PAGEREF _Toc118114334 \h </w:instrText>
+              <w:instrText xml:space="preserve"> PAGEREF _Toc118119638 \h </w:instrText>
             </w:r>
             <w:r>
               <w:rPr>
@@ -9296,7 +9184,7 @@
                 <w:sz w:val="24"/>
                 <w:szCs w:val="24"/>
               </w:rPr>
-              <w:t>21</w:t>
+              <w:t>20</w:t>
             </w:r>
             <w:r>
               <w:rPr>
@@ -9324,7 +9212,7 @@
               <w:lang w:val="en-PK" w:eastAsia="en-PK"/>
             </w:rPr>
           </w:pPr>
-          <w:hyperlink w:anchor="_Toc118114335" w:history="1">
+          <w:hyperlink w:anchor="_Toc118119639" w:history="1">
             <w:r>
               <w:rPr>
                 <w:rStyle w:val="Hyperlink"/>
@@ -9380,7 +9268,7 @@
                 <w:sz w:val="24"/>
                 <w:szCs w:val="24"/>
               </w:rPr>
-              <w:instrText xml:space="preserve"> PAGEREF _Toc118114335 \h </w:instrText>
+              <w:instrText xml:space="preserve"> PAGEREF _Toc118119639 \h </w:instrText>
             </w:r>
             <w:r>
               <w:rPr>
@@ -9406,7 +9294,7 @@
                 <w:sz w:val="24"/>
                 <w:szCs w:val="24"/>
               </w:rPr>
-              <w:t>21</w:t>
+              <w:t>20</w:t>
             </w:r>
             <w:r>
               <w:rPr>
@@ -9434,7 +9322,7 @@
               <w:lang w:val="en-PK" w:eastAsia="en-PK"/>
             </w:rPr>
           </w:pPr>
-          <w:hyperlink w:anchor="_Toc118114336" w:history="1">
+          <w:hyperlink w:anchor="_Toc118119640" w:history="1">
             <w:r>
               <w:rPr>
                 <w:rStyle w:val="Hyperlink"/>
@@ -9490,7 +9378,7 @@
                 <w:sz w:val="24"/>
                 <w:szCs w:val="24"/>
               </w:rPr>
-              <w:instrText xml:space="preserve"> PAGEREF _Toc118114336 \h </w:instrText>
+              <w:instrText xml:space="preserve"> PAGEREF _Toc118119640 \h </w:instrText>
             </w:r>
             <w:r>
               <w:rPr>
@@ -9516,7 +9404,7 @@
                 <w:sz w:val="24"/>
                 <w:szCs w:val="24"/>
               </w:rPr>
-              <w:t>22</w:t>
+              <w:t>21</w:t>
             </w:r>
             <w:r>
               <w:rPr>
@@ -9544,7 +9432,7 @@
               <w:lang w:val="en-PK" w:eastAsia="en-PK"/>
             </w:rPr>
           </w:pPr>
-          <w:hyperlink w:anchor="_Toc118114337" w:history="1">
+          <w:hyperlink w:anchor="_Toc118119641" w:history="1">
             <w:r>
               <w:rPr>
                 <w:rStyle w:val="Hyperlink"/>
@@ -9600,7 +9488,7 @@
                 <w:sz w:val="24"/>
                 <w:szCs w:val="24"/>
               </w:rPr>
-              <w:instrText xml:space="preserve"> PAGEREF _Toc118114337 \h </w:instrText>
+              <w:instrText xml:space="preserve"> PAGEREF _Toc118119641 \h </w:instrText>
             </w:r>
             <w:r>
               <w:rPr>
@@ -9626,7 +9514,7 @@
                 <w:sz w:val="24"/>
                 <w:szCs w:val="24"/>
               </w:rPr>
-              <w:t>23</w:t>
+              <w:t>22</w:t>
             </w:r>
             <w:r>
               <w:rPr>
@@ -9654,7 +9542,7 @@
               <w:lang w:val="en-PK" w:eastAsia="en-PK"/>
             </w:rPr>
           </w:pPr>
-          <w:hyperlink w:anchor="_Toc118114338" w:history="1">
+          <w:hyperlink w:anchor="_Toc118119642" w:history="1">
             <w:r>
               <w:rPr>
                 <w:rStyle w:val="Hyperlink"/>
@@ -9710,7 +9598,7 @@
                 <w:sz w:val="24"/>
                 <w:szCs w:val="24"/>
               </w:rPr>
-              <w:instrText xml:space="preserve"> PAGEREF _Toc118114338 \h </w:instrText>
+              <w:instrText xml:space="preserve"> PAGEREF _Toc118119642 \h </w:instrText>
             </w:r>
             <w:r>
               <w:rPr>
@@ -9736,7 +9624,7 @@
                 <w:sz w:val="24"/>
                 <w:szCs w:val="24"/>
               </w:rPr>
-              <w:t>24</w:t>
+              <w:t>23</w:t>
             </w:r>
             <w:r>
               <w:rPr>
@@ -9764,7 +9652,7 @@
               <w:lang w:val="en-PK" w:eastAsia="en-PK"/>
             </w:rPr>
           </w:pPr>
-          <w:hyperlink w:anchor="_Toc118114339" w:history="1">
+          <w:hyperlink w:anchor="_Toc118119643" w:history="1">
             <w:r>
               <w:rPr>
                 <w:rStyle w:val="Hyperlink"/>
@@ -9820,7 +9708,7 @@
                 <w:sz w:val="24"/>
                 <w:szCs w:val="24"/>
               </w:rPr>
-              <w:instrText xml:space="preserve"> PAGEREF _Toc118114339 \h </w:instrText>
+              <w:instrText xml:space="preserve"> PAGEREF _Toc118119643 \h </w:instrText>
             </w:r>
             <w:r>
               <w:rPr>
@@ -9846,7 +9734,7 @@
                 <w:sz w:val="24"/>
                 <w:szCs w:val="24"/>
               </w:rPr>
-              <w:t>25</w:t>
+              <w:t>24</w:t>
             </w:r>
             <w:r>
               <w:rPr>
@@ -9874,7 +9762,7 @@
               <w:lang w:val="en-PK" w:eastAsia="en-PK"/>
             </w:rPr>
           </w:pPr>
-          <w:hyperlink w:anchor="_Toc118114340" w:history="1">
+          <w:hyperlink w:anchor="_Toc118119644" w:history="1">
             <w:r>
               <w:rPr>
                 <w:rStyle w:val="Hyperlink"/>
@@ -9930,7 +9818,7 @@
                 <w:sz w:val="24"/>
                 <w:szCs w:val="24"/>
               </w:rPr>
-              <w:instrText xml:space="preserve"> PAGEREF _Toc118114340 \h </w:instrText>
+              <w:instrText xml:space="preserve"> PAGEREF _Toc118119644 \h </w:instrText>
             </w:r>
             <w:r>
               <w:rPr>
@@ -9956,7 +9844,7 @@
                 <w:sz w:val="24"/>
                 <w:szCs w:val="24"/>
               </w:rPr>
-              <w:t>25</w:t>
+              <w:t>24</w:t>
             </w:r>
             <w:r>
               <w:rPr>
@@ -9984,7 +9872,7 @@
               <w:lang w:val="en-PK" w:eastAsia="en-PK"/>
             </w:rPr>
           </w:pPr>
-          <w:hyperlink w:anchor="_Toc118114341" w:history="1">
+          <w:hyperlink w:anchor="_Toc118119645" w:history="1">
             <w:r>
               <w:rPr>
                 <w:rStyle w:val="Hyperlink"/>
@@ -10040,7 +9928,7 @@
                 <w:sz w:val="24"/>
                 <w:szCs w:val="24"/>
               </w:rPr>
-              <w:instrText xml:space="preserve"> PAGEREF _Toc118114341 \h </w:instrText>
+              <w:instrText xml:space="preserve"> PAGEREF _Toc118119645 \h </w:instrText>
             </w:r>
             <w:r>
               <w:rPr>
@@ -10066,7 +9954,7 @@
                 <w:sz w:val="24"/>
                 <w:szCs w:val="24"/>
               </w:rPr>
-              <w:t>27</w:t>
+              <w:t>26</w:t>
             </w:r>
             <w:r>
               <w:rPr>
@@ -10094,7 +9982,7 @@
               <w:lang w:val="en-PK" w:eastAsia="en-PK"/>
             </w:rPr>
           </w:pPr>
-          <w:hyperlink w:anchor="_Toc118114342" w:history="1">
+          <w:hyperlink w:anchor="_Toc118119646" w:history="1">
             <w:r>
               <w:rPr>
                 <w:rStyle w:val="Hyperlink"/>
@@ -10150,7 +10038,7 @@
                 <w:sz w:val="24"/>
                 <w:szCs w:val="24"/>
               </w:rPr>
-              <w:instrText xml:space="preserve"> PAGEREF _Toc118114342 \h </w:instrText>
+              <w:instrText xml:space="preserve"> PAGEREF _Toc118119646 \h </w:instrText>
             </w:r>
             <w:r>
               <w:rPr>
@@ -10176,7 +10064,7 @@
                 <w:sz w:val="24"/>
                 <w:szCs w:val="24"/>
               </w:rPr>
-              <w:t>28</w:t>
+              <w:t>27</w:t>
             </w:r>
             <w:r>
               <w:rPr>
@@ -10204,7 +10092,7 @@
               <w:lang w:val="en-PK" w:eastAsia="en-PK"/>
             </w:rPr>
           </w:pPr>
-          <w:hyperlink w:anchor="_Toc118114343" w:history="1">
+          <w:hyperlink w:anchor="_Toc118119647" w:history="1">
             <w:r>
               <w:rPr>
                 <w:rStyle w:val="Hyperlink"/>
@@ -10259,7 +10147,7 @@
                 <w:sz w:val="24"/>
                 <w:szCs w:val="24"/>
               </w:rPr>
-              <w:instrText xml:space="preserve"> PAGEREF _Toc118114343 \h </w:instrText>
+              <w:instrText xml:space="preserve"> PAGEREF _Toc118119647 \h </w:instrText>
             </w:r>
             <w:r>
               <w:rPr>
@@ -10285,7 +10173,7 @@
                 <w:sz w:val="24"/>
                 <w:szCs w:val="24"/>
               </w:rPr>
-              <w:t>29</w:t>
+              <w:t>28</w:t>
             </w:r>
             <w:r>
               <w:rPr>
@@ -10313,7 +10201,7 @@
               <w:lang w:val="en-PK" w:eastAsia="en-PK"/>
             </w:rPr>
           </w:pPr>
-          <w:hyperlink w:anchor="_Toc118114344" w:history="1">
+          <w:hyperlink w:anchor="_Toc118119648" w:history="1">
             <w:r>
               <w:rPr>
                 <w:rStyle w:val="Hyperlink"/>
@@ -10369,7 +10257,7 @@
                 <w:sz w:val="24"/>
                 <w:szCs w:val="24"/>
               </w:rPr>
-              <w:instrText xml:space="preserve"> PAGEREF _Toc118114344 \h </w:instrText>
+              <w:instrText xml:space="preserve"> PAGEREF _Toc118119648 \h </w:instrText>
             </w:r>
             <w:r>
               <w:rPr>
@@ -10395,7 +10283,7 @@
                 <w:sz w:val="24"/>
                 <w:szCs w:val="24"/>
               </w:rPr>
-              <w:t>29</w:t>
+              <w:t>28</w:t>
             </w:r>
             <w:r>
               <w:rPr>
@@ -10423,7 +10311,7 @@
               <w:lang w:val="en-PK" w:eastAsia="en-PK"/>
             </w:rPr>
           </w:pPr>
-          <w:hyperlink w:anchor="_Toc118114345" w:history="1">
+          <w:hyperlink w:anchor="_Toc118119649" w:history="1">
             <w:r>
               <w:rPr>
                 <w:rStyle w:val="Hyperlink"/>
@@ -10479,7 +10367,7 @@
                 <w:sz w:val="24"/>
                 <w:szCs w:val="24"/>
               </w:rPr>
-              <w:instrText xml:space="preserve"> PAGEREF _Toc118114345 \h </w:instrText>
+              <w:instrText xml:space="preserve"> PAGEREF _Toc118119649 \h </w:instrText>
             </w:r>
             <w:r>
               <w:rPr>
@@ -10505,7 +10393,7 @@
                 <w:sz w:val="24"/>
                 <w:szCs w:val="24"/>
               </w:rPr>
-              <w:t>30</w:t>
+              <w:t>29</w:t>
             </w:r>
             <w:r>
               <w:rPr>
@@ -10533,8 +10421,8 @@
               <w:b/>
               <w:bCs/>
               <w:noProof/>
-              <w:sz w:val="28"/>
-              <w:szCs w:val="28"/>
+              <w:sz w:val="32"/>
+              <w:szCs w:val="32"/>
             </w:rPr>
             <w:fldChar w:fldCharType="end"/>
           </w:r>
@@ -10621,7 +10509,7 @@
           <w:lang w:val="en-PK" w:eastAsia="en-PK"/>
         </w:rPr>
       </w:pPr>
-      <w:hyperlink w:anchor="_Toc118114254" w:history="1">
+      <w:hyperlink w:anchor="_Toc118119650" w:history="1">
         <w:r>
           <w:rPr>
             <w:rStyle w:val="Hyperlink"/>
@@ -10648,7 +10536,7 @@
             <w:noProof/>
             <w:webHidden/>
           </w:rPr>
-          <w:instrText xml:space="preserve"> PAGEREF _Toc118114254 \h </w:instrText>
+          <w:instrText xml:space="preserve"> PAGEREF _Toc118119650 \h </w:instrText>
         </w:r>
         <w:r>
           <w:rPr>
@@ -10691,7 +10579,7 @@
           <w:lang w:val="en-PK" w:eastAsia="en-PK"/>
         </w:rPr>
       </w:pPr>
-      <w:hyperlink w:anchor="_Toc118114255" w:history="1">
+      <w:hyperlink w:anchor="_Toc118119651" w:history="1">
         <w:r>
           <w:rPr>
             <w:rStyle w:val="Hyperlink"/>
@@ -10718,7 +10606,7 @@
             <w:noProof/>
             <w:webHidden/>
           </w:rPr>
-          <w:instrText xml:space="preserve"> PAGEREF _Toc118114255 \h </w:instrText>
+          <w:instrText xml:space="preserve"> PAGEREF _Toc118119651 \h </w:instrText>
         </w:r>
         <w:r>
           <w:rPr>
@@ -10761,7 +10649,7 @@
           <w:lang w:val="en-PK" w:eastAsia="en-PK"/>
         </w:rPr>
       </w:pPr>
-      <w:hyperlink w:anchor="_Toc118114256" w:history="1">
+      <w:hyperlink w:anchor="_Toc118119652" w:history="1">
         <w:r>
           <w:rPr>
             <w:rStyle w:val="Hyperlink"/>
@@ -10788,7 +10676,7 @@
             <w:noProof/>
             <w:webHidden/>
           </w:rPr>
-          <w:instrText xml:space="preserve"> PAGEREF _Toc118114256 \h </w:instrText>
+          <w:instrText xml:space="preserve"> PAGEREF _Toc118119652 \h </w:instrText>
         </w:r>
         <w:r>
           <w:rPr>
@@ -10831,7 +10719,7 @@
           <w:lang w:val="en-PK" w:eastAsia="en-PK"/>
         </w:rPr>
       </w:pPr>
-      <w:hyperlink w:anchor="_Toc118114257" w:history="1">
+      <w:hyperlink w:anchor="_Toc118119653" w:history="1">
         <w:r>
           <w:rPr>
             <w:rStyle w:val="Hyperlink"/>
@@ -10858,7 +10746,7 @@
             <w:noProof/>
             <w:webHidden/>
           </w:rPr>
-          <w:instrText xml:space="preserve"> PAGEREF _Toc118114257 \h </w:instrText>
+          <w:instrText xml:space="preserve"> PAGEREF _Toc118119653 \h </w:instrText>
         </w:r>
         <w:r>
           <w:rPr>
@@ -10901,7 +10789,7 @@
           <w:lang w:val="en-PK" w:eastAsia="en-PK"/>
         </w:rPr>
       </w:pPr>
-      <w:hyperlink w:anchor="_Toc118114258" w:history="1">
+      <w:hyperlink w:anchor="_Toc118119654" w:history="1">
         <w:r>
           <w:rPr>
             <w:rStyle w:val="Hyperlink"/>
@@ -10928,7 +10816,7 @@
             <w:noProof/>
             <w:webHidden/>
           </w:rPr>
-          <w:instrText xml:space="preserve"> PAGEREF _Toc118114258 \h </w:instrText>
+          <w:instrText xml:space="preserve"> PAGEREF _Toc118119654 \h </w:instrText>
         </w:r>
         <w:r>
           <w:rPr>
@@ -10971,7 +10859,7 @@
           <w:lang w:val="en-PK" w:eastAsia="en-PK"/>
         </w:rPr>
       </w:pPr>
-      <w:hyperlink w:anchor="_Toc118114259" w:history="1">
+      <w:hyperlink w:anchor="_Toc118119655" w:history="1">
         <w:r>
           <w:rPr>
             <w:rStyle w:val="Hyperlink"/>
@@ -10998,7 +10886,7 @@
             <w:noProof/>
             <w:webHidden/>
           </w:rPr>
-          <w:instrText xml:space="preserve"> PAGEREF _Toc118114259 \h </w:instrText>
+          <w:instrText xml:space="preserve"> PAGEREF _Toc118119655 \h </w:instrText>
         </w:r>
         <w:r>
           <w:rPr>
@@ -11041,7 +10929,7 @@
           <w:lang w:val="en-PK" w:eastAsia="en-PK"/>
         </w:rPr>
       </w:pPr>
-      <w:hyperlink w:anchor="_Toc118114260" w:history="1">
+      <w:hyperlink w:anchor="_Toc118119656" w:history="1">
         <w:r>
           <w:rPr>
             <w:rStyle w:val="Hyperlink"/>
@@ -11068,7 +10956,7 @@
             <w:noProof/>
             <w:webHidden/>
           </w:rPr>
-          <w:instrText xml:space="preserve"> PAGEREF _Toc118114260 \h </w:instrText>
+          <w:instrText xml:space="preserve"> PAGEREF _Toc118119656 \h </w:instrText>
         </w:r>
         <w:r>
           <w:rPr>
@@ -11111,7 +10999,7 @@
           <w:lang w:val="en-PK" w:eastAsia="en-PK"/>
         </w:rPr>
       </w:pPr>
-      <w:hyperlink w:anchor="_Toc118114261" w:history="1">
+      <w:hyperlink w:anchor="_Toc118119657" w:history="1">
         <w:r>
           <w:rPr>
             <w:rStyle w:val="Hyperlink"/>
@@ -11138,7 +11026,7 @@
             <w:noProof/>
             <w:webHidden/>
           </w:rPr>
-          <w:instrText xml:space="preserve"> PAGEREF _Toc118114261 \h </w:instrText>
+          <w:instrText xml:space="preserve"> PAGEREF _Toc118119657 \h </w:instrText>
         </w:r>
         <w:r>
           <w:rPr>
@@ -11181,7 +11069,7 @@
           <w:lang w:val="en-PK" w:eastAsia="en-PK"/>
         </w:rPr>
       </w:pPr>
-      <w:hyperlink w:anchor="_Toc118114262" w:history="1">
+      <w:hyperlink w:anchor="_Toc118119658" w:history="1">
         <w:r>
           <w:rPr>
             <w:rStyle w:val="Hyperlink"/>
@@ -11208,7 +11096,7 @@
             <w:noProof/>
             <w:webHidden/>
           </w:rPr>
-          <w:instrText xml:space="preserve"> PAGEREF _Toc118114262 \h </w:instrText>
+          <w:instrText xml:space="preserve"> PAGEREF _Toc118119658 \h </w:instrText>
         </w:r>
         <w:r>
           <w:rPr>
@@ -11251,7 +11139,7 @@
           <w:lang w:val="en-PK" w:eastAsia="en-PK"/>
         </w:rPr>
       </w:pPr>
-      <w:hyperlink w:anchor="_Toc118114263" w:history="1">
+      <w:hyperlink w:anchor="_Toc118119659" w:history="1">
         <w:r>
           <w:rPr>
             <w:rStyle w:val="Hyperlink"/>
@@ -11278,7 +11166,7 @@
             <w:noProof/>
             <w:webHidden/>
           </w:rPr>
-          <w:instrText xml:space="preserve"> PAGEREF _Toc118114263 \h </w:instrText>
+          <w:instrText xml:space="preserve"> PAGEREF _Toc118119659 \h </w:instrText>
         </w:r>
         <w:r>
           <w:rPr>
@@ -11321,7 +11209,7 @@
           <w:lang w:val="en-PK" w:eastAsia="en-PK"/>
         </w:rPr>
       </w:pPr>
-      <w:hyperlink w:anchor="_Toc118114264" w:history="1">
+      <w:hyperlink w:anchor="_Toc118119660" w:history="1">
         <w:r>
           <w:rPr>
             <w:rStyle w:val="Hyperlink"/>
@@ -11348,7 +11236,7 @@
             <w:noProof/>
             <w:webHidden/>
           </w:rPr>
-          <w:instrText xml:space="preserve"> PAGEREF _Toc118114264 \h </w:instrText>
+          <w:instrText xml:space="preserve"> PAGEREF _Toc118119660 \h </w:instrText>
         </w:r>
         <w:r>
           <w:rPr>
@@ -11391,7 +11279,7 @@
           <w:lang w:val="en-PK" w:eastAsia="en-PK"/>
         </w:rPr>
       </w:pPr>
-      <w:hyperlink w:anchor="_Toc118114265" w:history="1">
+      <w:hyperlink w:anchor="_Toc118119661" w:history="1">
         <w:r>
           <w:rPr>
             <w:rStyle w:val="Hyperlink"/>
@@ -11418,7 +11306,7 @@
             <w:noProof/>
             <w:webHidden/>
           </w:rPr>
-          <w:instrText xml:space="preserve"> PAGEREF _Toc118114265 \h </w:instrText>
+          <w:instrText xml:space="preserve"> PAGEREF _Toc118119661 \h </w:instrText>
         </w:r>
         <w:r>
           <w:rPr>
@@ -11461,7 +11349,7 @@
           <w:lang w:val="en-PK" w:eastAsia="en-PK"/>
         </w:rPr>
       </w:pPr>
-      <w:hyperlink w:anchor="_Toc118114266" w:history="1">
+      <w:hyperlink w:anchor="_Toc118119662" w:history="1">
         <w:r>
           <w:rPr>
             <w:rStyle w:val="Hyperlink"/>
@@ -11488,7 +11376,7 @@
             <w:noProof/>
             <w:webHidden/>
           </w:rPr>
-          <w:instrText xml:space="preserve"> PAGEREF _Toc118114266 \h </w:instrText>
+          <w:instrText xml:space="preserve"> PAGEREF _Toc118119662 \h </w:instrText>
         </w:r>
         <w:r>
           <w:rPr>
@@ -11531,7 +11419,7 @@
           <w:lang w:val="en-PK" w:eastAsia="en-PK"/>
         </w:rPr>
       </w:pPr>
-      <w:hyperlink w:anchor="_Toc118114267" w:history="1">
+      <w:hyperlink w:anchor="_Toc118119663" w:history="1">
         <w:r>
           <w:rPr>
             <w:rStyle w:val="Hyperlink"/>
@@ -11558,7 +11446,7 @@
             <w:noProof/>
             <w:webHidden/>
           </w:rPr>
-          <w:instrText xml:space="preserve"> PAGEREF _Toc118114267 \h </w:instrText>
+          <w:instrText xml:space="preserve"> PAGEREF _Toc118119663 \h </w:instrText>
         </w:r>
         <w:r>
           <w:rPr>
@@ -11601,7 +11489,7 @@
           <w:lang w:val="en-PK" w:eastAsia="en-PK"/>
         </w:rPr>
       </w:pPr>
-      <w:hyperlink w:anchor="_Toc118114268" w:history="1">
+      <w:hyperlink w:anchor="_Toc118119664" w:history="1">
         <w:r>
           <w:rPr>
             <w:rStyle w:val="Hyperlink"/>
@@ -11628,7 +11516,7 @@
             <w:noProof/>
             <w:webHidden/>
           </w:rPr>
-          <w:instrText xml:space="preserve"> PAGEREF _Toc118114268 \h </w:instrText>
+          <w:instrText xml:space="preserve"> PAGEREF _Toc118119664 \h </w:instrText>
         </w:r>
         <w:r>
           <w:rPr>
@@ -11671,7 +11559,7 @@
           <w:lang w:val="en-PK" w:eastAsia="en-PK"/>
         </w:rPr>
       </w:pPr>
-      <w:hyperlink w:anchor="_Toc118114269" w:history="1">
+      <w:hyperlink w:anchor="_Toc118119665" w:history="1">
         <w:r>
           <w:rPr>
             <w:rStyle w:val="Hyperlink"/>
@@ -11698,7 +11586,7 @@
             <w:noProof/>
             <w:webHidden/>
           </w:rPr>
-          <w:instrText xml:space="preserve"> PAGEREF _Toc118114269 \h </w:instrText>
+          <w:instrText xml:space="preserve"> PAGEREF _Toc118119665 \h </w:instrText>
         </w:r>
         <w:r>
           <w:rPr>
@@ -11741,7 +11629,7 @@
           <w:lang w:val="en-PK" w:eastAsia="en-PK"/>
         </w:rPr>
       </w:pPr>
-      <w:hyperlink w:anchor="_Toc118114270" w:history="1">
+      <w:hyperlink w:anchor="_Toc118119666" w:history="1">
         <w:r>
           <w:rPr>
             <w:rStyle w:val="Hyperlink"/>
@@ -11768,7 +11656,7 @@
             <w:noProof/>
             <w:webHidden/>
           </w:rPr>
-          <w:instrText xml:space="preserve"> PAGEREF _Toc118114270 \h </w:instrText>
+          <w:instrText xml:space="preserve"> PAGEREF _Toc118119666 \h </w:instrText>
         </w:r>
         <w:r>
           <w:rPr>
@@ -11811,7 +11699,7 @@
           <w:lang w:val="en-PK" w:eastAsia="en-PK"/>
         </w:rPr>
       </w:pPr>
-      <w:hyperlink w:anchor="_Toc118114271" w:history="1">
+      <w:hyperlink w:anchor="_Toc118119667" w:history="1">
         <w:r>
           <w:rPr>
             <w:rStyle w:val="Hyperlink"/>
@@ -11838,7 +11726,7 @@
             <w:noProof/>
             <w:webHidden/>
           </w:rPr>
-          <w:instrText xml:space="preserve"> PAGEREF _Toc118114271 \h </w:instrText>
+          <w:instrText xml:space="preserve"> PAGEREF _Toc118119667 \h </w:instrText>
         </w:r>
         <w:r>
           <w:rPr>
@@ -11881,7 +11769,7 @@
           <w:lang w:val="en-PK" w:eastAsia="en-PK"/>
         </w:rPr>
       </w:pPr>
-      <w:hyperlink w:anchor="_Toc118114272" w:history="1">
+      <w:hyperlink w:anchor="_Toc118119668" w:history="1">
         <w:r>
           <w:rPr>
             <w:rStyle w:val="Hyperlink"/>
@@ -11908,7 +11796,7 @@
             <w:noProof/>
             <w:webHidden/>
           </w:rPr>
-          <w:instrText xml:space="preserve"> PAGEREF _Toc118114272 \h </w:instrText>
+          <w:instrText xml:space="preserve"> PAGEREF _Toc118119668 \h </w:instrText>
         </w:r>
         <w:r>
           <w:rPr>
@@ -11951,7 +11839,7 @@
           <w:lang w:val="en-PK" w:eastAsia="en-PK"/>
         </w:rPr>
       </w:pPr>
-      <w:hyperlink w:anchor="_Toc118114273" w:history="1">
+      <w:hyperlink w:anchor="_Toc118119669" w:history="1">
         <w:r>
           <w:rPr>
             <w:rStyle w:val="Hyperlink"/>
@@ -11978,7 +11866,7 @@
             <w:noProof/>
             <w:webHidden/>
           </w:rPr>
-          <w:instrText xml:space="preserve"> PAGEREF _Toc118114273 \h </w:instrText>
+          <w:instrText xml:space="preserve"> PAGEREF _Toc118119669 \h </w:instrText>
         </w:r>
         <w:r>
           <w:rPr>
@@ -12021,7 +11909,7 @@
           <w:lang w:val="en-PK" w:eastAsia="en-PK"/>
         </w:rPr>
       </w:pPr>
-      <w:hyperlink w:anchor="_Toc118114274" w:history="1">
+      <w:hyperlink w:anchor="_Toc118119670" w:history="1">
         <w:r>
           <w:rPr>
             <w:rStyle w:val="Hyperlink"/>
@@ -12048,77 +11936,7 @@
             <w:noProof/>
             <w:webHidden/>
           </w:rPr>
-          <w:instrText xml:space="preserve"> PAGEREF _Toc118114274 \h </w:instrText>
-        </w:r>
-        <w:r>
-          <w:rPr>
-            <w:noProof/>
-            <w:webHidden/>
-          </w:rPr>
-        </w:r>
-        <w:r>
-          <w:rPr>
-            <w:noProof/>
-            <w:webHidden/>
-          </w:rPr>
-          <w:fldChar w:fldCharType="separate"/>
-        </w:r>
-        <w:r>
-          <w:rPr>
-            <w:noProof/>
-            <w:webHidden/>
-          </w:rPr>
-          <w:t>15</w:t>
-        </w:r>
-        <w:r>
-          <w:rPr>
-            <w:noProof/>
-            <w:webHidden/>
-          </w:rPr>
-          <w:fldChar w:fldCharType="end"/>
-        </w:r>
-      </w:hyperlink>
-    </w:p>
-    <w:p>
-      <w:pPr>
-        <w:pStyle w:val="TableofFigures"/>
-        <w:tabs>
-          <w:tab w:val="right" w:leader="dot" w:pos="7936"/>
-        </w:tabs>
-        <w:rPr>
-          <w:rFonts w:eastAsiaTheme="minorEastAsia"/>
-          <w:noProof/>
-          <w:lang w:val="en-PK" w:eastAsia="en-PK"/>
-        </w:rPr>
-      </w:pPr>
-      <w:hyperlink w:anchor="_Toc118114275" w:history="1">
-        <w:r>
-          <w:rPr>
-            <w:rStyle w:val="Hyperlink"/>
-            <w:noProof/>
-          </w:rPr>
-          <w:t>Table 22: Expanded Use Case of Developer API</w:t>
-        </w:r>
-        <w:r>
-          <w:rPr>
-            <w:noProof/>
-            <w:webHidden/>
-          </w:rPr>
-          <w:tab/>
-        </w:r>
-        <w:r>
-          <w:rPr>
-            <w:noProof/>
-            <w:webHidden/>
-          </w:rPr>
-          <w:fldChar w:fldCharType="begin"/>
-        </w:r>
-        <w:r>
-          <w:rPr>
-            <w:noProof/>
-            <w:webHidden/>
-          </w:rPr>
-          <w:instrText xml:space="preserve"> PAGEREF _Toc118114275 \h </w:instrText>
+          <w:instrText xml:space="preserve"> PAGEREF _Toc118119670 \h </w:instrText>
         </w:r>
         <w:r>
           <w:rPr>
@@ -12150,35 +11968,6 @@
       </w:hyperlink>
     </w:p>
     <w:p>
-      <w:r>
-        <w:rPr>
-          <w:sz w:val="24"/>
-          <w:szCs w:val="24"/>
-        </w:rPr>
-        <w:fldChar w:fldCharType="end"/>
-      </w:r>
-      <w:r>
-        <w:br w:type="page"/>
-      </w:r>
-    </w:p>
-    <w:p/>
-    <w:p>
-      <w:pPr>
-        <w:pStyle w:val="TOCHeading"/>
-        <w:rPr>
-          <w:b/>
-          <w:bCs/>
-        </w:rPr>
-      </w:pPr>
-      <w:r>
-        <w:rPr>
-          <w:b/>
-          <w:bCs/>
-        </w:rPr>
-        <w:t>Table of Figures</w:t>
-      </w:r>
-    </w:p>
-    <w:p>
       <w:pPr>
         <w:pStyle w:val="TableofFigures"/>
         <w:tabs>
@@ -12190,34 +11979,13 @@
           <w:lang w:val="en-PK" w:eastAsia="en-PK"/>
         </w:rPr>
       </w:pPr>
-      <w:r>
-        <w:rPr>
-          <w:sz w:val="24"/>
-          <w:szCs w:val="24"/>
-        </w:rPr>
-        <w:fldChar w:fldCharType="begin"/>
-      </w:r>
-      <w:r>
-        <w:rPr>
-          <w:sz w:val="24"/>
-          <w:szCs w:val="24"/>
-        </w:rPr>
-        <w:instrText xml:space="preserve"> TOC \h \z \c "Figure" </w:instrText>
-      </w:r>
-      <w:r>
-        <w:rPr>
-          <w:sz w:val="24"/>
-          <w:szCs w:val="24"/>
-        </w:rPr>
-        <w:fldChar w:fldCharType="separate"/>
-      </w:r>
-      <w:hyperlink w:anchor="_Toc118114240" w:history="1">
+      <w:hyperlink w:anchor="_Toc118119671" w:history="1">
         <w:r>
           <w:rPr>
             <w:rStyle w:val="Hyperlink"/>
             <w:noProof/>
           </w:rPr>
-          <w:t>Figure 1: Component Diagram</w:t>
+          <w:t>Table 22: Expanded Use Case of Developer API</w:t>
         </w:r>
         <w:r>
           <w:rPr>
@@ -12238,7 +12006,197 @@
             <w:noProof/>
             <w:webHidden/>
           </w:rPr>
-          <w:instrText xml:space="preserve"> PAGEREF _Toc118114240 \h </w:instrText>
+          <w:instrText xml:space="preserve"> PAGEREF _Toc118119671 \h </w:instrText>
+        </w:r>
+        <w:r>
+          <w:rPr>
+            <w:noProof/>
+            <w:webHidden/>
+          </w:rPr>
+        </w:r>
+        <w:r>
+          <w:rPr>
+            <w:noProof/>
+            <w:webHidden/>
+          </w:rPr>
+          <w:fldChar w:fldCharType="separate"/>
+        </w:r>
+        <w:r>
+          <w:rPr>
+            <w:noProof/>
+            <w:webHidden/>
+          </w:rPr>
+          <w:t>16</w:t>
+        </w:r>
+        <w:r>
+          <w:rPr>
+            <w:noProof/>
+            <w:webHidden/>
+          </w:rPr>
+          <w:fldChar w:fldCharType="end"/>
+        </w:r>
+      </w:hyperlink>
+    </w:p>
+    <w:p>
+      <w:r>
+        <w:rPr>
+          <w:sz w:val="24"/>
+          <w:szCs w:val="24"/>
+        </w:rPr>
+        <w:fldChar w:fldCharType="end"/>
+      </w:r>
+      <w:r>
+        <w:br w:type="page"/>
+      </w:r>
+    </w:p>
+    <w:p/>
+    <w:p>
+      <w:pPr>
+        <w:pStyle w:val="TOCHeading"/>
+        <w:rPr>
+          <w:b/>
+          <w:bCs/>
+        </w:rPr>
+      </w:pPr>
+      <w:r>
+        <w:rPr>
+          <w:b/>
+          <w:bCs/>
+        </w:rPr>
+        <w:t>Table of Figures</w:t>
+      </w:r>
+    </w:p>
+    <w:p>
+      <w:pPr>
+        <w:pStyle w:val="TableofFigures"/>
+        <w:tabs>
+          <w:tab w:val="right" w:leader="dot" w:pos="7936"/>
+        </w:tabs>
+        <w:rPr>
+          <w:rFonts w:eastAsiaTheme="minorEastAsia"/>
+          <w:noProof/>
+          <w:lang w:val="en-PK" w:eastAsia="en-PK"/>
+        </w:rPr>
+      </w:pPr>
+      <w:r>
+        <w:rPr>
+          <w:sz w:val="24"/>
+          <w:szCs w:val="24"/>
+        </w:rPr>
+        <w:fldChar w:fldCharType="begin"/>
+      </w:r>
+      <w:r>
+        <w:rPr>
+          <w:sz w:val="24"/>
+          <w:szCs w:val="24"/>
+        </w:rPr>
+        <w:instrText xml:space="preserve"> TOC \h \z \c "Figure" </w:instrText>
+      </w:r>
+      <w:r>
+        <w:rPr>
+          <w:sz w:val="24"/>
+          <w:szCs w:val="24"/>
+        </w:rPr>
+        <w:fldChar w:fldCharType="separate"/>
+      </w:r>
+      <w:hyperlink w:anchor="_Toc118119687" w:history="1">
+        <w:r>
+          <w:rPr>
+            <w:rStyle w:val="Hyperlink"/>
+            <w:noProof/>
+          </w:rPr>
+          <w:t>Figure 1: Use Case Diagram</w:t>
+        </w:r>
+        <w:r>
+          <w:rPr>
+            <w:noProof/>
+            <w:webHidden/>
+          </w:rPr>
+          <w:tab/>
+        </w:r>
+        <w:r>
+          <w:rPr>
+            <w:noProof/>
+            <w:webHidden/>
+          </w:rPr>
+          <w:fldChar w:fldCharType="begin"/>
+        </w:r>
+        <w:r>
+          <w:rPr>
+            <w:noProof/>
+            <w:webHidden/>
+          </w:rPr>
+          <w:instrText xml:space="preserve"> PAGEREF _Toc118119687 \h </w:instrText>
+        </w:r>
+        <w:r>
+          <w:rPr>
+            <w:noProof/>
+            <w:webHidden/>
+          </w:rPr>
+        </w:r>
+        <w:r>
+          <w:rPr>
+            <w:noProof/>
+            <w:webHidden/>
+          </w:rPr>
+          <w:fldChar w:fldCharType="separate"/>
+        </w:r>
+        <w:r>
+          <w:rPr>
+            <w:noProof/>
+            <w:webHidden/>
+          </w:rPr>
+          <w:t>10</w:t>
+        </w:r>
+        <w:r>
+          <w:rPr>
+            <w:noProof/>
+            <w:webHidden/>
+          </w:rPr>
+          <w:fldChar w:fldCharType="end"/>
+        </w:r>
+      </w:hyperlink>
+    </w:p>
+    <w:p>
+      <w:pPr>
+        <w:pStyle w:val="TableofFigures"/>
+        <w:tabs>
+          <w:tab w:val="right" w:leader="dot" w:pos="7936"/>
+        </w:tabs>
+        <w:rPr>
+          <w:rFonts w:eastAsiaTheme="minorEastAsia"/>
+          <w:noProof/>
+          <w:lang w:val="en-PK" w:eastAsia="en-PK"/>
+        </w:rPr>
+      </w:pPr>
+      <w:hyperlink w:anchor="_Toc118119688" w:history="1">
+        <w:r>
+          <w:rPr>
+            <w:rStyle w:val="Hyperlink"/>
+            <w:noProof/>
+          </w:rPr>
+          <w:t>Figure 2: Component Diagram</w:t>
+        </w:r>
+        <w:r>
+          <w:rPr>
+            <w:noProof/>
+            <w:webHidden/>
+          </w:rPr>
+          <w:tab/>
+        </w:r>
+        <w:r>
+          <w:rPr>
+            <w:noProof/>
+            <w:webHidden/>
+          </w:rPr>
+          <w:fldChar w:fldCharType="begin"/>
+        </w:r>
+        <w:r>
+          <w:rPr>
+            <w:noProof/>
+            <w:webHidden/>
+          </w:rPr>
+          <w:instrText xml:space="preserve"> PAGEREF _Toc118119688 \h </w:instrText>
         </w:r>
         <w:r>
           <w:rPr>
@@ -12281,13 +12239,13 @@
           <w:lang w:val="en-PK" w:eastAsia="en-PK"/>
         </w:rPr>
       </w:pPr>
-      <w:hyperlink w:anchor="_Toc118114241" w:history="1">
+      <w:hyperlink w:anchor="_Toc118119689" w:history="1">
         <w:r>
           <w:rPr>
             <w:rStyle w:val="Hyperlink"/>
             <w:noProof/>
           </w:rPr>
-          <w:t>Figure 2: Data Flow Diagram Level 0</w:t>
+          <w:t>Figure 3: Classic DFD in Gane-Sarson notation</w:t>
         </w:r>
         <w:r>
           <w:rPr>
@@ -12308,7 +12266,77 @@
             <w:noProof/>
             <w:webHidden/>
           </w:rPr>
-          <w:instrText xml:space="preserve"> PAGEREF _Toc118114241 \h </w:instrText>
+          <w:instrText xml:space="preserve"> PAGEREF _Toc118119689 \h </w:instrText>
+        </w:r>
+        <w:r>
+          <w:rPr>
+            <w:noProof/>
+            <w:webHidden/>
+          </w:rPr>
+        </w:r>
+        <w:r>
+          <w:rPr>
+            <w:noProof/>
+            <w:webHidden/>
+          </w:rPr>
+          <w:fldChar w:fldCharType="separate"/>
+        </w:r>
+        <w:r>
+          <w:rPr>
+            <w:noProof/>
+            <w:webHidden/>
+          </w:rPr>
+          <w:t>17</w:t>
+        </w:r>
+        <w:r>
+          <w:rPr>
+            <w:noProof/>
+            <w:webHidden/>
+          </w:rPr>
+          <w:fldChar w:fldCharType="end"/>
+        </w:r>
+      </w:hyperlink>
+    </w:p>
+    <w:p>
+      <w:pPr>
+        <w:pStyle w:val="TableofFigures"/>
+        <w:tabs>
+          <w:tab w:val="right" w:leader="dot" w:pos="7936"/>
+        </w:tabs>
+        <w:rPr>
+          <w:rFonts w:eastAsiaTheme="minorEastAsia"/>
+          <w:noProof/>
+          <w:lang w:val="en-PK" w:eastAsia="en-PK"/>
+        </w:rPr>
+      </w:pPr>
+      <w:hyperlink w:anchor="_Toc118119690" w:history="1">
+        <w:r>
+          <w:rPr>
+            <w:rStyle w:val="Hyperlink"/>
+            <w:noProof/>
+          </w:rPr>
+          <w:t>Figure 4:Swim Lane Diagram of UI Interface</w:t>
+        </w:r>
+        <w:r>
+          <w:rPr>
+            <w:noProof/>
+            <w:webHidden/>
+          </w:rPr>
+          <w:tab/>
+        </w:r>
+        <w:r>
+          <w:rPr>
+            <w:noProof/>
+            <w:webHidden/>
+          </w:rPr>
+          <w:fldChar w:fldCharType="begin"/>
+        </w:r>
+        <w:r>
+          <w:rPr>
+            <w:noProof/>
+            <w:webHidden/>
+          </w:rPr>
+          <w:instrText xml:space="preserve"> PAGEREF _Toc118119690 \h </w:instrText>
         </w:r>
         <w:r>
           <w:rPr>
@@ -12351,13 +12379,13 @@
           <w:lang w:val="en-PK" w:eastAsia="en-PK"/>
         </w:rPr>
       </w:pPr>
-      <w:hyperlink w:anchor="_Toc118114242" w:history="1">
+      <w:hyperlink w:anchor="_Toc118119691" w:history="1">
         <w:r>
           <w:rPr>
             <w:rStyle w:val="Hyperlink"/>
             <w:noProof/>
           </w:rPr>
-          <w:t>Figure 3:Swim Lane Diagram of UI Interface</w:t>
+          <w:t>Figure 5:Swim Lane Diagram of Developer API Interface</w:t>
         </w:r>
         <w:r>
           <w:rPr>
@@ -12378,7 +12406,7 @@
             <w:noProof/>
             <w:webHidden/>
           </w:rPr>
-          <w:instrText xml:space="preserve"> PAGEREF _Toc118114242 \h </w:instrText>
+          <w:instrText xml:space="preserve"> PAGEREF _Toc118119691 \h </w:instrText>
         </w:r>
         <w:r>
           <w:rPr>
@@ -12421,13 +12449,13 @@
           <w:lang w:val="en-PK" w:eastAsia="en-PK"/>
         </w:rPr>
       </w:pPr>
-      <w:hyperlink w:anchor="_Toc118114243" w:history="1">
+      <w:hyperlink w:anchor="_Toc118119692" w:history="1">
         <w:r>
           <w:rPr>
             <w:rStyle w:val="Hyperlink"/>
             <w:noProof/>
           </w:rPr>
-          <w:t>Figure 4:Swim Lane Diagram of Developer API Interface</w:t>
+          <w:t>Figure 6: SSD of Statistical Analysis of Profile</w:t>
         </w:r>
         <w:r>
           <w:rPr>
@@ -12448,7 +12476,7 @@
             <w:noProof/>
             <w:webHidden/>
           </w:rPr>
-          <w:instrText xml:space="preserve"> PAGEREF _Toc118114243 \h </w:instrText>
+          <w:instrText xml:space="preserve"> PAGEREF _Toc118119692 \h </w:instrText>
         </w:r>
         <w:r>
           <w:rPr>
@@ -12491,13 +12519,13 @@
           <w:lang w:val="en-PK" w:eastAsia="en-PK"/>
         </w:rPr>
       </w:pPr>
-      <w:hyperlink w:anchor="_Toc118114244" w:history="1">
+      <w:hyperlink w:anchor="_Toc118119693" w:history="1">
         <w:r>
           <w:rPr>
             <w:rStyle w:val="Hyperlink"/>
             <w:noProof/>
           </w:rPr>
-          <w:t>Figure 5: SSD of Statistical Analysis of Profile</w:t>
+          <w:t>Figure 7: SSD of Trend Analysis</w:t>
         </w:r>
         <w:r>
           <w:rPr>
@@ -12518,7 +12546,7 @@
             <w:noProof/>
             <w:webHidden/>
           </w:rPr>
-          <w:instrText xml:space="preserve"> PAGEREF _Toc118114244 \h </w:instrText>
+          <w:instrText xml:space="preserve"> PAGEREF _Toc118119693 \h </w:instrText>
         </w:r>
         <w:r>
           <w:rPr>
@@ -12561,13 +12589,13 @@
           <w:lang w:val="en-PK" w:eastAsia="en-PK"/>
         </w:rPr>
       </w:pPr>
-      <w:hyperlink w:anchor="_Toc118114245" w:history="1">
+      <w:hyperlink w:anchor="_Toc118119694" w:history="1">
         <w:r>
           <w:rPr>
             <w:rStyle w:val="Hyperlink"/>
             <w:noProof/>
           </w:rPr>
-          <w:t>Figure 6: SSD of Trend Analysis</w:t>
+          <w:t>Figure 8: SSD of Trend Quality</w:t>
         </w:r>
         <w:r>
           <w:rPr>
@@ -12588,7 +12616,7 @@
             <w:noProof/>
             <w:webHidden/>
           </w:rPr>
-          <w:instrText xml:space="preserve"> PAGEREF _Toc118114245 \h </w:instrText>
+          <w:instrText xml:space="preserve"> PAGEREF _Toc118119694 \h </w:instrText>
         </w:r>
         <w:r>
           <w:rPr>
@@ -12631,13 +12659,13 @@
           <w:lang w:val="en-PK" w:eastAsia="en-PK"/>
         </w:rPr>
       </w:pPr>
-      <w:hyperlink w:anchor="_Toc118114246" w:history="1">
+      <w:hyperlink w:anchor="_Toc118119695" w:history="1">
         <w:r>
           <w:rPr>
             <w:rStyle w:val="Hyperlink"/>
             <w:noProof/>
           </w:rPr>
-          <w:t>Figure 7: SSD of Trend Quality</w:t>
+          <w:t>Figure 9: SSD of Bot Account Recognition</w:t>
         </w:r>
         <w:r>
           <w:rPr>
@@ -12658,7 +12686,7 @@
             <w:noProof/>
             <w:webHidden/>
           </w:rPr>
-          <w:instrText xml:space="preserve"> PAGEREF _Toc118114246 \h </w:instrText>
+          <w:instrText xml:space="preserve"> PAGEREF _Toc118119695 \h </w:instrText>
         </w:r>
         <w:r>
           <w:rPr>
@@ -12701,13 +12729,13 @@
           <w:lang w:val="en-PK" w:eastAsia="en-PK"/>
         </w:rPr>
       </w:pPr>
-      <w:hyperlink w:anchor="_Toc118114247" w:history="1">
+      <w:hyperlink w:anchor="_Toc118119696" w:history="1">
         <w:r>
           <w:rPr>
             <w:rStyle w:val="Hyperlink"/>
             <w:noProof/>
           </w:rPr>
-          <w:t>Figure 8: SSD of Bot Account Recognition</w:t>
+          <w:t>Figure 10: SSD of Sentiment Analysis</w:t>
         </w:r>
         <w:r>
           <w:rPr>
@@ -12728,7 +12756,7 @@
             <w:noProof/>
             <w:webHidden/>
           </w:rPr>
-          <w:instrText xml:space="preserve"> PAGEREF _Toc118114247 \h </w:instrText>
+          <w:instrText xml:space="preserve"> PAGEREF _Toc118119696 \h </w:instrText>
         </w:r>
         <w:r>
           <w:rPr>
@@ -12771,13 +12799,13 @@
           <w:lang w:val="en-PK" w:eastAsia="en-PK"/>
         </w:rPr>
       </w:pPr>
-      <w:hyperlink w:anchor="_Toc118114248" w:history="1">
+      <w:hyperlink w:anchor="_Toc118119697" w:history="1">
         <w:r>
           <w:rPr>
             <w:rStyle w:val="Hyperlink"/>
             <w:noProof/>
           </w:rPr>
-          <w:t>Figure 9: SSD of Sentiment Analysis</w:t>
+          <w:t>Figure 11: SSD of Developer API</w:t>
         </w:r>
         <w:r>
           <w:rPr>
@@ -12798,7 +12826,7 @@
             <w:noProof/>
             <w:webHidden/>
           </w:rPr>
-          <w:instrText xml:space="preserve"> PAGEREF _Toc118114248 \h </w:instrText>
+          <w:instrText xml:space="preserve"> PAGEREF _Toc118119697 \h </w:instrText>
         </w:r>
         <w:r>
           <w:rPr>
@@ -12818,7 +12846,7 @@
             <w:noProof/>
             <w:webHidden/>
           </w:rPr>
-          <w:t>25</w:t>
+          <w:t>26</w:t>
         </w:r>
         <w:r>
           <w:rPr>
@@ -12841,13 +12869,13 @@
           <w:lang w:val="en-PK" w:eastAsia="en-PK"/>
         </w:rPr>
       </w:pPr>
-      <w:hyperlink w:anchor="_Toc118114249" w:history="1">
+      <w:hyperlink w:anchor="_Toc118119698" w:history="1">
         <w:r>
           <w:rPr>
             <w:rStyle w:val="Hyperlink"/>
             <w:noProof/>
           </w:rPr>
-          <w:t>Figure 10: SSD of Developer API</w:t>
+          <w:t>Figure 12: SSD of Login</w:t>
         </w:r>
         <w:r>
           <w:rPr>
@@ -12868,7 +12896,77 @@
             <w:noProof/>
             <w:webHidden/>
           </w:rPr>
-          <w:instrText xml:space="preserve"> PAGEREF _Toc118114249 \h </w:instrText>
+          <w:instrText xml:space="preserve"> PAGEREF _Toc118119698 \h </w:instrText>
+        </w:r>
+        <w:r>
+          <w:rPr>
+            <w:noProof/>
+            <w:webHidden/>
+          </w:rPr>
+        </w:r>
+        <w:r>
+          <w:rPr>
+            <w:noProof/>
+            <w:webHidden/>
+          </w:rPr>
+          <w:fldChar w:fldCharType="separate"/>
+        </w:r>
+        <w:r>
+          <w:rPr>
+            <w:noProof/>
+            <w:webHidden/>
+          </w:rPr>
+          <w:t>26</w:t>
+        </w:r>
+        <w:r>
+          <w:rPr>
+            <w:noProof/>
+            <w:webHidden/>
+          </w:rPr>
+          <w:fldChar w:fldCharType="end"/>
+        </w:r>
+      </w:hyperlink>
+    </w:p>
+    <w:p>
+      <w:pPr>
+        <w:pStyle w:val="TableofFigures"/>
+        <w:tabs>
+          <w:tab w:val="right" w:leader="dot" w:pos="7936"/>
+        </w:tabs>
+        <w:rPr>
+          <w:rFonts w:eastAsiaTheme="minorEastAsia"/>
+          <w:noProof/>
+          <w:lang w:val="en-PK" w:eastAsia="en-PK"/>
+        </w:rPr>
+      </w:pPr>
+      <w:hyperlink w:anchor="_Toc118119699" w:history="1">
+        <w:r>
+          <w:rPr>
+            <w:rStyle w:val="Hyperlink"/>
+            <w:noProof/>
+          </w:rPr>
+          <w:t>Figure 13: SSD of Sign Up</w:t>
+        </w:r>
+        <w:r>
+          <w:rPr>
+            <w:noProof/>
+            <w:webHidden/>
+          </w:rPr>
+          <w:tab/>
+        </w:r>
+        <w:r>
+          <w:rPr>
+            <w:noProof/>
+            <w:webHidden/>
+          </w:rPr>
+          <w:fldChar w:fldCharType="begin"/>
+        </w:r>
+        <w:r>
+          <w:rPr>
+            <w:noProof/>
+            <w:webHidden/>
+          </w:rPr>
+          <w:instrText xml:space="preserve"> PAGEREF _Toc118119699 \h </w:instrText>
         </w:r>
         <w:r>
           <w:rPr>
@@ -12911,13 +13009,13 @@
           <w:lang w:val="en-PK" w:eastAsia="en-PK"/>
         </w:rPr>
       </w:pPr>
-      <w:hyperlink w:anchor="_Toc118114250" w:history="1">
+      <w:hyperlink w:anchor="_Toc118119700" w:history="1">
         <w:r>
           <w:rPr>
             <w:rStyle w:val="Hyperlink"/>
             <w:noProof/>
           </w:rPr>
-          <w:t>Figure 11: SSD of Login</w:t>
+          <w:t>Figure 14: Sequence Diagram of User Interface</w:t>
         </w:r>
         <w:r>
           <w:rPr>
@@ -12938,77 +13036,7 @@
             <w:noProof/>
             <w:webHidden/>
           </w:rPr>
-          <w:instrText xml:space="preserve"> PAGEREF _Toc118114250 \h </w:instrText>
-        </w:r>
-        <w:r>
-          <w:rPr>
-            <w:noProof/>
-            <w:webHidden/>
-          </w:rPr>
-        </w:r>
-        <w:r>
-          <w:rPr>
-            <w:noProof/>
-            <w:webHidden/>
-          </w:rPr>
-          <w:fldChar w:fldCharType="separate"/>
-        </w:r>
-        <w:r>
-          <w:rPr>
-            <w:noProof/>
-            <w:webHidden/>
-          </w:rPr>
-          <w:t>27</w:t>
-        </w:r>
-        <w:r>
-          <w:rPr>
-            <w:noProof/>
-            <w:webHidden/>
-          </w:rPr>
-          <w:fldChar w:fldCharType="end"/>
-        </w:r>
-      </w:hyperlink>
-    </w:p>
-    <w:p>
-      <w:pPr>
-        <w:pStyle w:val="TableofFigures"/>
-        <w:tabs>
-          <w:tab w:val="right" w:leader="dot" w:pos="7936"/>
-        </w:tabs>
-        <w:rPr>
-          <w:rFonts w:eastAsiaTheme="minorEastAsia"/>
-          <w:noProof/>
-          <w:lang w:val="en-PK" w:eastAsia="en-PK"/>
-        </w:rPr>
-      </w:pPr>
-      <w:hyperlink w:anchor="_Toc118114251" w:history="1">
-        <w:r>
-          <w:rPr>
-            <w:rStyle w:val="Hyperlink"/>
-            <w:noProof/>
-          </w:rPr>
-          <w:t>Figure 12: SSD of SignUp</w:t>
-        </w:r>
-        <w:r>
-          <w:rPr>
-            <w:noProof/>
-            <w:webHidden/>
-          </w:rPr>
-          <w:tab/>
-        </w:r>
-        <w:r>
-          <w:rPr>
-            <w:noProof/>
-            <w:webHidden/>
-          </w:rPr>
-          <w:fldChar w:fldCharType="begin"/>
-        </w:r>
-        <w:r>
-          <w:rPr>
-            <w:noProof/>
-            <w:webHidden/>
-          </w:rPr>
-          <w:instrText xml:space="preserve"> PAGEREF _Toc118114251 \h </w:instrText>
+          <w:instrText xml:space="preserve"> PAGEREF _Toc118119700 \h </w:instrText>
         </w:r>
         <w:r>
           <w:rPr>
@@ -13051,13 +13079,13 @@
           <w:lang w:val="en-PK" w:eastAsia="en-PK"/>
         </w:rPr>
       </w:pPr>
-      <w:hyperlink w:anchor="_Toc118114252" w:history="1">
+      <w:hyperlink w:anchor="_Toc118119701" w:history="1">
         <w:r>
           <w:rPr>
             <w:rStyle w:val="Hyperlink"/>
             <w:noProof/>
           </w:rPr>
-          <w:t>Figure 13: Sequence Diagram of UI Interface</w:t>
+          <w:t>Figure 15: Sequence Diagram of Developer Interface</w:t>
         </w:r>
         <w:r>
           <w:rPr>
@@ -13078,7 +13106,7 @@
             <w:noProof/>
             <w:webHidden/>
           </w:rPr>
-          <w:instrText xml:space="preserve"> PAGEREF _Toc118114252 \h </w:instrText>
+          <w:instrText xml:space="preserve"> PAGEREF _Toc118119701 \h </w:instrText>
         </w:r>
         <w:r>
           <w:rPr>
@@ -13110,76 +13138,6 @@
       </w:hyperlink>
     </w:p>
     <w:p>
-      <w:pPr>
-        <w:pStyle w:val="TableofFigures"/>
-        <w:tabs>
-          <w:tab w:val="right" w:leader="dot" w:pos="7936"/>
-        </w:tabs>
-        <w:rPr>
-          <w:rFonts w:eastAsiaTheme="minorEastAsia"/>
-          <w:noProof/>
-          <w:lang w:val="en-PK" w:eastAsia="en-PK"/>
-        </w:rPr>
-      </w:pPr>
-      <w:hyperlink w:anchor="_Toc118114253" w:history="1">
-        <w:r>
-          <w:rPr>
-            <w:rStyle w:val="Hyperlink"/>
-            <w:noProof/>
-          </w:rPr>
-          <w:t>Figure 14: Sequence Diagram of  Developer Interface</w:t>
-        </w:r>
-        <w:r>
-          <w:rPr>
-            <w:noProof/>
-            <w:webHidden/>
-          </w:rPr>
-          <w:tab/>
-        </w:r>
-        <w:r>
-          <w:rPr>
-            <w:noProof/>
-            <w:webHidden/>
-          </w:rPr>
-          <w:fldChar w:fldCharType="begin"/>
-        </w:r>
-        <w:r>
-          <w:rPr>
-            <w:noProof/>
-            <w:webHidden/>
-          </w:rPr>
-          <w:instrText xml:space="preserve"> PAGEREF _Toc118114253 \h </w:instrText>
-        </w:r>
-        <w:r>
-          <w:rPr>
-            <w:noProof/>
-            <w:webHidden/>
-          </w:rPr>
-        </w:r>
-        <w:r>
-          <w:rPr>
-            <w:noProof/>
-            <w:webHidden/>
-          </w:rPr>
-          <w:fldChar w:fldCharType="separate"/>
-        </w:r>
-        <w:r>
-          <w:rPr>
-            <w:noProof/>
-            <w:webHidden/>
-          </w:rPr>
-          <w:t>30</w:t>
-        </w:r>
-        <w:r>
-          <w:rPr>
-            <w:noProof/>
-            <w:webHidden/>
-          </w:rPr>
-          <w:fldChar w:fldCharType="end"/>
-        </w:r>
-      </w:hyperlink>
-    </w:p>
-    <w:p>
       <w:r>
         <w:rPr>
           <w:sz w:val="24"/>
@@ -13206,7 +13164,7 @@
       <w:pPr>
         <w:pStyle w:val="Heading1"/>
       </w:pPr>
-      <w:bookmarkStart w:id="0" w:name="_Toc118114276"/>
+      <w:bookmarkStart w:id="0" w:name="_Toc118119581"/>
       <w:r>
         <w:lastRenderedPageBreak/>
         <w:t>Introduction</w:t>
@@ -13506,7 +13464,7 @@
       <w:pPr>
         <w:pStyle w:val="Heading1"/>
       </w:pPr>
-      <w:bookmarkStart w:id="1" w:name="_Toc118114277"/>
+      <w:bookmarkStart w:id="1" w:name="_Toc118119582"/>
       <w:r>
         <w:t>Vision Document</w:t>
       </w:r>
@@ -13537,7 +13495,7 @@
           <w:rFonts w:eastAsia="Times New Roman"/>
         </w:rPr>
       </w:pPr>
-      <w:bookmarkStart w:id="2" w:name="_Toc118114278"/>
+      <w:bookmarkStart w:id="2" w:name="_Toc118119583"/>
       <w:r>
         <w:rPr>
           <w:rFonts w:eastAsia="Times New Roman"/>
@@ -14070,7 +14028,7 @@
           <w:szCs w:val="22"/>
         </w:rPr>
       </w:pPr>
-      <w:bookmarkStart w:id="3" w:name="_Toc118114254"/>
+      <w:bookmarkStart w:id="3" w:name="_Toc118119650"/>
       <w:r>
         <w:rPr>
           <w:sz w:val="22"/>
@@ -14133,7 +14091,7 @@
           <w:rFonts w:eastAsia="Times New Roman"/>
         </w:rPr>
       </w:pPr>
-      <w:bookmarkStart w:id="4" w:name="_Toc118114279"/>
+      <w:bookmarkStart w:id="4" w:name="_Toc118119584"/>
       <w:r>
         <w:rPr>
           <w:rFonts w:eastAsia="Times New Roman"/>
@@ -14232,7 +14190,7 @@
           <w:rFonts w:eastAsia="Times New Roman"/>
         </w:rPr>
       </w:pPr>
-      <w:bookmarkStart w:id="5" w:name="_Toc118114280"/>
+      <w:bookmarkStart w:id="5" w:name="_Toc118119585"/>
       <w:r>
         <w:rPr>
           <w:rFonts w:eastAsia="Times New Roman"/>
@@ -14300,7 +14258,7 @@
           <w:rFonts w:eastAsia="Times New Roman"/>
         </w:rPr>
       </w:pPr>
-      <w:bookmarkStart w:id="6" w:name="_Toc118114281"/>
+      <w:bookmarkStart w:id="6" w:name="_Toc118119586"/>
       <w:r>
         <w:rPr>
           <w:rFonts w:eastAsia="Times New Roman"/>
@@ -14386,7 +14344,7 @@
           <w:rFonts w:eastAsia="Times New Roman"/>
         </w:rPr>
       </w:pPr>
-      <w:bookmarkStart w:id="7" w:name="_Toc118114282"/>
+      <w:bookmarkStart w:id="7" w:name="_Toc118119587"/>
       <w:r>
         <w:rPr>
           <w:rFonts w:eastAsia="Times New Roman"/>
@@ -14432,7 +14390,7 @@
           <w:rFonts w:eastAsia="Times New Roman"/>
         </w:rPr>
       </w:pPr>
-      <w:bookmarkStart w:id="8" w:name="_Toc118114283"/>
+      <w:bookmarkStart w:id="8" w:name="_Toc118119588"/>
       <w:r>
         <w:rPr>
           <w:rFonts w:eastAsia="Times New Roman"/>
@@ -14506,7 +14464,7 @@
           <w:rFonts w:eastAsia="Times New Roman"/>
         </w:rPr>
       </w:pPr>
-      <w:bookmarkStart w:id="9" w:name="_Toc118114284"/>
+      <w:bookmarkStart w:id="9" w:name="_Toc118119589"/>
       <w:r>
         <w:rPr>
           <w:rFonts w:eastAsia="Times New Roman"/>
@@ -14592,7 +14550,7 @@
           <w:rFonts w:eastAsia="Times New Roman"/>
         </w:rPr>
       </w:pPr>
-      <w:bookmarkStart w:id="10" w:name="_Toc118114285"/>
+      <w:bookmarkStart w:id="10" w:name="_Toc118119590"/>
       <w:r>
         <w:rPr>
           <w:rFonts w:eastAsia="Times New Roman"/>
@@ -15034,7 +14992,7 @@
           <w:szCs w:val="22"/>
         </w:rPr>
       </w:pPr>
-      <w:bookmarkStart w:id="11" w:name="_Toc118114255"/>
+      <w:bookmarkStart w:id="11" w:name="_Toc118119651"/>
       <w:r>
         <w:rPr>
           <w:sz w:val="22"/>
@@ -15097,7 +15055,7 @@
           <w:rFonts w:eastAsia="Times New Roman"/>
         </w:rPr>
       </w:pPr>
-      <w:bookmarkStart w:id="12" w:name="_Toc118114286"/>
+      <w:bookmarkStart w:id="12" w:name="_Toc118119591"/>
       <w:r>
         <w:rPr>
           <w:rFonts w:eastAsia="Times New Roman"/>
@@ -15550,7 +15508,7 @@
           <w:szCs w:val="32"/>
         </w:rPr>
       </w:pPr>
-      <w:bookmarkStart w:id="13" w:name="_Toc118114256"/>
+      <w:bookmarkStart w:id="13" w:name="_Toc118119652"/>
       <w:r>
         <w:rPr>
           <w:sz w:val="22"/>
@@ -15612,7 +15570,7 @@
           <w:rFonts w:eastAsia="Times New Roman"/>
         </w:rPr>
       </w:pPr>
-      <w:bookmarkStart w:id="14" w:name="_Toc118114287"/>
+      <w:bookmarkStart w:id="14" w:name="_Toc118119592"/>
       <w:r>
         <w:rPr>
           <w:rFonts w:eastAsia="Times New Roman"/>
@@ -15784,7 +15742,7 @@
           <w:rFonts w:eastAsia="Times New Roman"/>
         </w:rPr>
       </w:pPr>
-      <w:bookmarkStart w:id="15" w:name="_Toc118114288"/>
+      <w:bookmarkStart w:id="15" w:name="_Toc118119593"/>
       <w:r>
         <w:rPr>
           <w:rFonts w:eastAsia="Times New Roman"/>
@@ -16394,7 +16352,7 @@
           <w:szCs w:val="22"/>
         </w:rPr>
       </w:pPr>
-      <w:bookmarkStart w:id="16" w:name="_Toc118114257"/>
+      <w:bookmarkStart w:id="16" w:name="_Toc118119653"/>
       <w:r>
         <w:rPr>
           <w:sz w:val="22"/>
@@ -16452,7 +16410,7 @@
       <w:pPr>
         <w:pStyle w:val="Heading1"/>
       </w:pPr>
-      <w:bookmarkStart w:id="17" w:name="_Toc118114289"/>
+      <w:bookmarkStart w:id="17" w:name="_Toc118119594"/>
       <w:r>
         <w:t>System Requirement Specification</w:t>
       </w:r>
@@ -16501,7 +16459,7 @@
           <w:rFonts w:eastAsia="Times New Roman"/>
         </w:rPr>
       </w:pPr>
-      <w:bookmarkStart w:id="18" w:name="_Toc118114290"/>
+      <w:bookmarkStart w:id="18" w:name="_Toc118119595"/>
       <w:r>
         <w:rPr>
           <w:rFonts w:eastAsia="Times New Roman"/>
@@ -16697,7 +16655,7 @@
           <w:rFonts w:eastAsia="Times New Roman"/>
         </w:rPr>
       </w:pPr>
-      <w:bookmarkStart w:id="19" w:name="_Toc118114291"/>
+      <w:bookmarkStart w:id="19" w:name="_Toc118119596"/>
       <w:r>
         <w:rPr>
           <w:rFonts w:eastAsia="Times New Roman"/>
@@ -16768,7 +16726,7 @@
           <w:rFonts w:eastAsia="Times New Roman"/>
         </w:rPr>
       </w:pPr>
-      <w:bookmarkStart w:id="20" w:name="_Toc118114292"/>
+      <w:bookmarkStart w:id="20" w:name="_Toc118119597"/>
       <w:r>
         <w:rPr>
           <w:rFonts w:eastAsia="Times New Roman"/>
@@ -16815,7 +16773,7 @@
           <w:rFonts w:eastAsia="Times New Roman"/>
         </w:rPr>
       </w:pPr>
-      <w:bookmarkStart w:id="21" w:name="_Toc118114293"/>
+      <w:bookmarkStart w:id="21" w:name="_Toc118119598"/>
       <w:r>
         <w:rPr>
           <w:rFonts w:eastAsia="Times New Roman"/>
@@ -16878,7 +16836,7 @@
           <w:rFonts w:eastAsia="Times New Roman"/>
         </w:rPr>
       </w:pPr>
-      <w:bookmarkStart w:id="22" w:name="_Toc118114294"/>
+      <w:bookmarkStart w:id="22" w:name="_Toc118119599"/>
       <w:r>
         <w:rPr>
           <w:rFonts w:eastAsia="Times New Roman"/>
@@ -16925,7 +16883,7 @@
           <w:rFonts w:eastAsia="Times New Roman"/>
         </w:rPr>
       </w:pPr>
-      <w:bookmarkStart w:id="23" w:name="_Toc118114295"/>
+      <w:bookmarkStart w:id="23" w:name="_Toc118119600"/>
       <w:r>
         <w:rPr>
           <w:rFonts w:eastAsia="Times New Roman"/>
@@ -16972,7 +16930,7 @@
           <w:rFonts w:eastAsia="Times New Roman"/>
         </w:rPr>
       </w:pPr>
-      <w:bookmarkStart w:id="24" w:name="_Toc118114296"/>
+      <w:bookmarkStart w:id="24" w:name="_Toc118119601"/>
       <w:r>
         <w:rPr>
           <w:rFonts w:eastAsia="Times New Roman"/>
@@ -17019,7 +16977,7 @@
           <w:rFonts w:eastAsia="Times New Roman"/>
         </w:rPr>
       </w:pPr>
-      <w:bookmarkStart w:id="25" w:name="_Toc118114297"/>
+      <w:bookmarkStart w:id="25" w:name="_Toc118119602"/>
       <w:r>
         <w:rPr>
           <w:rFonts w:eastAsia="Times New Roman"/>
@@ -17067,7 +17025,7 @@
           <w:rFonts w:eastAsia="Times New Roman"/>
         </w:rPr>
       </w:pPr>
-      <w:bookmarkStart w:id="26" w:name="_Toc118114298"/>
+      <w:bookmarkStart w:id="26" w:name="_Toc118119603"/>
       <w:r>
         <w:rPr>
           <w:rFonts w:eastAsia="Times New Roman"/>
@@ -17114,7 +17072,7 @@
           <w:rFonts w:eastAsia="Times New Roman"/>
         </w:rPr>
       </w:pPr>
-      <w:bookmarkStart w:id="27" w:name="_Toc118114299"/>
+      <w:bookmarkStart w:id="27" w:name="_Toc118119604"/>
       <w:r>
         <w:rPr>
           <w:rFonts w:eastAsia="Times New Roman"/>
@@ -17177,7 +17135,7 @@
           <w:rFonts w:eastAsia="Times New Roman"/>
         </w:rPr>
       </w:pPr>
-      <w:bookmarkStart w:id="28" w:name="_Toc118114300"/>
+      <w:bookmarkStart w:id="28" w:name="_Toc118119605"/>
       <w:r>
         <w:rPr>
           <w:rFonts w:eastAsia="Times New Roman"/>
@@ -17220,7 +17178,7 @@
           <w:rFonts w:eastAsia="Times New Roman"/>
         </w:rPr>
       </w:pPr>
-      <w:bookmarkStart w:id="29" w:name="_Toc118114301"/>
+      <w:bookmarkStart w:id="29" w:name="_Toc118119606"/>
       <w:r>
         <w:rPr>
           <w:rFonts w:eastAsia="Times New Roman"/>
@@ -17283,7 +17241,7 @@
           <w:rFonts w:eastAsia="Times New Roman"/>
         </w:rPr>
       </w:pPr>
-      <w:bookmarkStart w:id="30" w:name="_Toc118114302"/>
+      <w:bookmarkStart w:id="30" w:name="_Toc118119607"/>
       <w:r>
         <w:rPr>
           <w:rFonts w:eastAsia="Times New Roman"/>
@@ -17330,7 +17288,7 @@
           <w:rFonts w:eastAsia="Times New Roman"/>
         </w:rPr>
       </w:pPr>
-      <w:bookmarkStart w:id="31" w:name="_Toc118114303"/>
+      <w:bookmarkStart w:id="31" w:name="_Toc118119608"/>
       <w:r>
         <w:rPr>
           <w:rFonts w:eastAsia="Times New Roman"/>
@@ -17393,7 +17351,7 @@
           <w:rFonts w:eastAsia="Times New Roman"/>
         </w:rPr>
       </w:pPr>
-      <w:bookmarkStart w:id="32" w:name="_Toc118114304"/>
+      <w:bookmarkStart w:id="32" w:name="_Toc118119609"/>
       <w:r>
         <w:rPr>
           <w:rFonts w:eastAsia="Times New Roman"/>
@@ -17456,7 +17414,7 @@
           <w:rFonts w:eastAsia="Times New Roman"/>
         </w:rPr>
       </w:pPr>
-      <w:bookmarkStart w:id="33" w:name="_Toc118114305"/>
+      <w:bookmarkStart w:id="33" w:name="_Toc118119610"/>
       <w:r>
         <w:rPr>
           <w:rFonts w:eastAsia="Times New Roman"/>
@@ -17538,7 +17496,7 @@
           <w:rFonts w:eastAsia="Times New Roman"/>
         </w:rPr>
       </w:pPr>
-      <w:bookmarkStart w:id="34" w:name="_Toc118114306"/>
+      <w:bookmarkStart w:id="34" w:name="_Toc118119611"/>
       <w:r>
         <w:rPr>
           <w:rFonts w:eastAsia="Times New Roman"/>
@@ -17595,7 +17553,7 @@
       <w:pPr>
         <w:pStyle w:val="Heading1"/>
       </w:pPr>
-      <w:bookmarkStart w:id="35" w:name="_Toc118114307"/>
+      <w:bookmarkStart w:id="35" w:name="_Toc118119612"/>
       <w:r>
         <w:lastRenderedPageBreak/>
         <w:t>Use Case Diagram</w:t>
@@ -17683,6 +17641,7 @@
           <w:szCs w:val="32"/>
         </w:rPr>
       </w:pPr>
+      <w:bookmarkStart w:id="36" w:name="_Toc118119687"/>
       <w:r>
         <w:rPr>
           <w:sz w:val="22"/>
@@ -17733,6 +17692,7 @@
         </w:rPr>
         <w:t>: Use Case Diagram</w:t>
       </w:r>
+      <w:bookmarkEnd w:id="36"/>
     </w:p>
     <w:p>
       <w:pPr>
@@ -17749,11 +17709,11 @@
       <w:pPr>
         <w:pStyle w:val="Heading1"/>
       </w:pPr>
-      <w:bookmarkStart w:id="36" w:name="_Toc118114308"/>
+      <w:bookmarkStart w:id="37" w:name="_Toc118119613"/>
       <w:r>
         <w:t>High Level Use Case</w:t>
       </w:r>
-      <w:bookmarkEnd w:id="36"/>
+      <w:bookmarkEnd w:id="37"/>
     </w:p>
     <w:p>
       <w:pPr>
@@ -17767,11 +17727,11 @@
       <w:pPr>
         <w:pStyle w:val="Heading2"/>
       </w:pPr>
-      <w:bookmarkStart w:id="37" w:name="_Toc118114309"/>
+      <w:bookmarkStart w:id="38" w:name="_Toc118119614"/>
       <w:r>
         <w:t>Create User</w:t>
       </w:r>
-      <w:bookmarkEnd w:id="37"/>
+      <w:bookmarkEnd w:id="38"/>
     </w:p>
     <w:tbl>
       <w:tblPr>
@@ -18022,7 +17982,7 @@
           <w:szCs w:val="22"/>
         </w:rPr>
       </w:pPr>
-      <w:bookmarkStart w:id="38" w:name="_Toc118114258"/>
+      <w:bookmarkStart w:id="39" w:name="_Toc118119654"/>
       <w:r>
         <w:rPr>
           <w:sz w:val="22"/>
@@ -18081,18 +18041,18 @@
         </w:rPr>
         <w:t xml:space="preserve"> High Level Use Case of Create User</w:t>
       </w:r>
-      <w:bookmarkEnd w:id="38"/>
+      <w:bookmarkEnd w:id="39"/>
     </w:p>
     <w:p>
       <w:pPr>
         <w:pStyle w:val="Heading2"/>
       </w:pPr>
-      <w:bookmarkStart w:id="39" w:name="_Toc118114310"/>
+      <w:bookmarkStart w:id="40" w:name="_Toc118119615"/>
       <w:r>
         <w:lastRenderedPageBreak/>
         <w:t>Authenticate User</w:t>
       </w:r>
-      <w:bookmarkEnd w:id="39"/>
+      <w:bookmarkEnd w:id="40"/>
     </w:p>
     <w:tbl>
       <w:tblPr>
@@ -18343,7 +18303,7 @@
           <w:szCs w:val="22"/>
         </w:rPr>
       </w:pPr>
-      <w:bookmarkStart w:id="40" w:name="_Toc118114259"/>
+      <w:bookmarkStart w:id="41" w:name="_Toc118119655"/>
       <w:r>
         <w:rPr>
           <w:sz w:val="22"/>
@@ -18394,17 +18354,17 @@
         </w:rPr>
         <w:t>: High Level Use Case of Authenticate User</w:t>
       </w:r>
-      <w:bookmarkEnd w:id="40"/>
+      <w:bookmarkEnd w:id="41"/>
     </w:p>
     <w:p>
       <w:pPr>
         <w:pStyle w:val="Heading2"/>
       </w:pPr>
-      <w:bookmarkStart w:id="41" w:name="_Toc118114311"/>
+      <w:bookmarkStart w:id="42" w:name="_Toc118119616"/>
       <w:r>
         <w:t>Sentimental Analysis</w:t>
       </w:r>
-      <w:bookmarkEnd w:id="41"/>
+      <w:bookmarkEnd w:id="42"/>
     </w:p>
     <w:tbl>
       <w:tblPr>
@@ -18667,7 +18627,7 @@
           <w:szCs w:val="22"/>
         </w:rPr>
       </w:pPr>
-      <w:bookmarkStart w:id="42" w:name="_Toc118114260"/>
+      <w:bookmarkStart w:id="43" w:name="_Toc118119656"/>
       <w:r>
         <w:rPr>
           <w:sz w:val="22"/>
@@ -18732,17 +18692,17 @@
         </w:rPr>
         <w:t>High Level Use Case of Sentimental Analysis</w:t>
       </w:r>
-      <w:bookmarkEnd w:id="42"/>
+      <w:bookmarkEnd w:id="43"/>
     </w:p>
     <w:p>
       <w:pPr>
         <w:pStyle w:val="Heading2"/>
       </w:pPr>
-      <w:bookmarkStart w:id="43" w:name="_Toc118114312"/>
+      <w:bookmarkStart w:id="44" w:name="_Toc118119617"/>
       <w:r>
         <w:t>Data Visualize</w:t>
       </w:r>
-      <w:bookmarkEnd w:id="43"/>
+      <w:bookmarkEnd w:id="44"/>
     </w:p>
     <w:tbl>
       <w:tblPr>
@@ -19006,7 +18966,7 @@
           <w:szCs w:val="22"/>
         </w:rPr>
       </w:pPr>
-      <w:bookmarkStart w:id="44" w:name="_Toc118114261"/>
+      <w:bookmarkStart w:id="45" w:name="_Toc118119657"/>
       <w:r>
         <w:rPr>
           <w:sz w:val="22"/>
@@ -19057,20 +19017,20 @@
         </w:rPr>
         <w:t>: High Level Use Case of Data Visualize</w:t>
       </w:r>
-      <w:bookmarkEnd w:id="44"/>
+      <w:bookmarkEnd w:id="45"/>
     </w:p>
     <w:p>
       <w:pPr>
         <w:pStyle w:val="Heading2"/>
       </w:pPr>
-      <w:bookmarkStart w:id="45" w:name="_Toc118114313"/>
+      <w:bookmarkStart w:id="46" w:name="_Toc118119618"/>
       <w:r>
         <w:rPr>
           <w:rFonts w:eastAsia="Calibri"/>
         </w:rPr>
         <w:t>Trend Quality</w:t>
       </w:r>
-      <w:bookmarkEnd w:id="45"/>
+      <w:bookmarkEnd w:id="46"/>
     </w:p>
     <w:tbl>
       <w:tblPr>
@@ -19322,7 +19282,7 @@
           <w:szCs w:val="22"/>
         </w:rPr>
       </w:pPr>
-      <w:bookmarkStart w:id="46" w:name="_Toc118114262"/>
+      <w:bookmarkStart w:id="47" w:name="_Toc118119658"/>
       <w:r>
         <w:rPr>
           <w:sz w:val="22"/>
@@ -19373,20 +19333,20 @@
         </w:rPr>
         <w:t>: High Level Use Case of Trend Quality</w:t>
       </w:r>
-      <w:bookmarkEnd w:id="46"/>
+      <w:bookmarkEnd w:id="47"/>
     </w:p>
     <w:p>
       <w:pPr>
         <w:pStyle w:val="Heading2"/>
       </w:pPr>
-      <w:bookmarkStart w:id="47" w:name="_Toc118114314"/>
+      <w:bookmarkStart w:id="48" w:name="_Toc118119619"/>
       <w:r>
         <w:rPr>
           <w:rFonts w:eastAsia="Calibri"/>
         </w:rPr>
         <w:t>Trend Analysis</w:t>
       </w:r>
-      <w:bookmarkEnd w:id="47"/>
+      <w:bookmarkEnd w:id="48"/>
     </w:p>
     <w:tbl>
       <w:tblPr>
@@ -19638,7 +19598,7 @@
           <w:szCs w:val="22"/>
         </w:rPr>
       </w:pPr>
-      <w:bookmarkStart w:id="48" w:name="_Toc118114263"/>
+      <w:bookmarkStart w:id="49" w:name="_Toc118119659"/>
       <w:r>
         <w:rPr>
           <w:sz w:val="22"/>
@@ -19689,13 +19649,13 @@
         </w:rPr>
         <w:t>: High Level Use Case of Trend Analysis</w:t>
       </w:r>
-      <w:bookmarkEnd w:id="48"/>
+      <w:bookmarkEnd w:id="49"/>
     </w:p>
     <w:p>
       <w:pPr>
         <w:pStyle w:val="Heading2"/>
       </w:pPr>
-      <w:bookmarkStart w:id="49" w:name="_Toc118114315"/>
+      <w:bookmarkStart w:id="50" w:name="_Toc118119620"/>
       <w:r>
         <w:rPr>
           <w:rFonts w:eastAsia="Calibri"/>
@@ -19709,7 +19669,7 @@
         </w:rPr>
         <w:t xml:space="preserve"> API</w:t>
       </w:r>
-      <w:bookmarkEnd w:id="49"/>
+      <w:bookmarkEnd w:id="50"/>
     </w:p>
     <w:tbl>
       <w:tblPr>
@@ -19967,7 +19927,7 @@
           <w:szCs w:val="22"/>
         </w:rPr>
       </w:pPr>
-      <w:bookmarkStart w:id="50" w:name="_Toc118114264"/>
+      <w:bookmarkStart w:id="51" w:name="_Toc118119660"/>
       <w:r>
         <w:rPr>
           <w:sz w:val="22"/>
@@ -20018,17 +19978,17 @@
         </w:rPr>
         <w:t>: High Level Use Case of Developer API</w:t>
       </w:r>
-      <w:bookmarkEnd w:id="50"/>
+      <w:bookmarkEnd w:id="51"/>
     </w:p>
     <w:p>
       <w:pPr>
         <w:pStyle w:val="Heading2"/>
       </w:pPr>
-      <w:bookmarkStart w:id="51" w:name="_Toc118114316"/>
+      <w:bookmarkStart w:id="52" w:name="_Toc118119621"/>
       <w:r>
         <w:t>Bot Account Recognition</w:t>
       </w:r>
-      <w:bookmarkEnd w:id="51"/>
+      <w:bookmarkEnd w:id="52"/>
     </w:p>
     <w:tbl>
       <w:tblPr>
@@ -20263,7 +20223,7 @@
           <w:szCs w:val="22"/>
         </w:rPr>
       </w:pPr>
-      <w:bookmarkStart w:id="52" w:name="_Toc118114265"/>
+      <w:bookmarkStart w:id="53" w:name="_Toc118119661"/>
       <w:r>
         <w:rPr>
           <w:sz w:val="22"/>
@@ -20328,17 +20288,17 @@
         </w:rPr>
         <w:t>High Level Use Case of Bot Account Recognition</w:t>
       </w:r>
-      <w:bookmarkEnd w:id="52"/>
+      <w:bookmarkEnd w:id="53"/>
     </w:p>
     <w:p>
       <w:pPr>
         <w:pStyle w:val="Heading2"/>
       </w:pPr>
-      <w:bookmarkStart w:id="53" w:name="_Toc118114317"/>
+      <w:bookmarkStart w:id="54" w:name="_Toc118119622"/>
       <w:r>
         <w:t>Statistical Analysis of Profile</w:t>
       </w:r>
-      <w:bookmarkEnd w:id="53"/>
+      <w:bookmarkEnd w:id="54"/>
     </w:p>
     <w:tbl>
       <w:tblPr>
@@ -20573,7 +20533,7 @@
           <w:szCs w:val="32"/>
         </w:rPr>
       </w:pPr>
-      <w:bookmarkStart w:id="54" w:name="_Toc118114266"/>
+      <w:bookmarkStart w:id="55" w:name="_Toc118119662"/>
       <w:r>
         <w:rPr>
           <w:sz w:val="22"/>
@@ -20638,17 +20598,17 @@
         </w:rPr>
         <w:t>High Level Use Case of Statistical Analysis of Profile</w:t>
       </w:r>
-      <w:bookmarkEnd w:id="54"/>
+      <w:bookmarkEnd w:id="55"/>
     </w:p>
     <w:p>
       <w:pPr>
         <w:pStyle w:val="Heading1"/>
       </w:pPr>
-      <w:bookmarkStart w:id="55" w:name="_Toc118114318"/>
+      <w:bookmarkStart w:id="56" w:name="_Toc118119623"/>
       <w:r>
         <w:t>Expanded Use Case</w:t>
       </w:r>
-      <w:bookmarkEnd w:id="55"/>
+      <w:bookmarkEnd w:id="56"/>
     </w:p>
     <w:p>
       <w:pPr>
@@ -20665,11 +20625,11 @@
       <w:pPr>
         <w:pStyle w:val="Heading2"/>
       </w:pPr>
-      <w:bookmarkStart w:id="56" w:name="_Toc118114319"/>
+      <w:bookmarkStart w:id="57" w:name="_Toc118119624"/>
       <w:r>
         <w:t>Create User</w:t>
       </w:r>
-      <w:bookmarkEnd w:id="56"/>
+      <w:bookmarkEnd w:id="57"/>
     </w:p>
     <w:tbl>
       <w:tblPr>
@@ -21305,7 +21265,7 @@
           <w:szCs w:val="22"/>
         </w:rPr>
       </w:pPr>
-      <w:bookmarkStart w:id="57" w:name="_Toc118114267"/>
+      <w:bookmarkStart w:id="58" w:name="_Toc118119663"/>
       <w:r>
         <w:rPr>
           <w:sz w:val="22"/>
@@ -21356,7 +21316,7 @@
         </w:rPr>
         <w:t>: Expanded Use Case of Create User</w:t>
       </w:r>
-      <w:bookmarkEnd w:id="57"/>
+      <w:bookmarkEnd w:id="58"/>
     </w:p>
     <w:p>
       <w:pPr>
@@ -21385,11 +21345,11 @@
       <w:pPr>
         <w:pStyle w:val="Heading2"/>
       </w:pPr>
-      <w:bookmarkStart w:id="58" w:name="_Toc118114320"/>
+      <w:bookmarkStart w:id="59" w:name="_Toc118119625"/>
       <w:r>
         <w:t>Authenticate User</w:t>
       </w:r>
-      <w:bookmarkEnd w:id="58"/>
+      <w:bookmarkEnd w:id="59"/>
     </w:p>
     <w:tbl>
       <w:tblPr>
@@ -22077,7 +22037,7 @@
           <w:szCs w:val="22"/>
         </w:rPr>
       </w:pPr>
-      <w:bookmarkStart w:id="59" w:name="_Toc118114268"/>
+      <w:bookmarkStart w:id="60" w:name="_Toc118119664"/>
       <w:r>
         <w:rPr>
           <w:sz w:val="22"/>
@@ -22128,17 +22088,17 @@
         </w:rPr>
         <w:t>: Expanded Use Case of Authenticate User</w:t>
       </w:r>
-      <w:bookmarkEnd w:id="59"/>
+      <w:bookmarkEnd w:id="60"/>
     </w:p>
     <w:p>
       <w:pPr>
         <w:pStyle w:val="Heading2"/>
       </w:pPr>
-      <w:bookmarkStart w:id="60" w:name="_Toc118114321"/>
+      <w:bookmarkStart w:id="61" w:name="_Toc118119626"/>
       <w:r>
         <w:t>Sentimental Analysis</w:t>
       </w:r>
-      <w:bookmarkEnd w:id="60"/>
+      <w:bookmarkEnd w:id="61"/>
     </w:p>
     <w:tbl>
       <w:tblPr>
@@ -22738,12 +22698,11 @@
         <w:pStyle w:val="Caption"/>
         <w:jc w:val="center"/>
         <w:rPr>
-          <w:rFonts w:ascii="Times New Roman" w:hAnsi="Times New Roman" w:cs="Times New Roman"/>
           <w:sz w:val="22"/>
           <w:szCs w:val="22"/>
         </w:rPr>
       </w:pPr>
-      <w:bookmarkStart w:id="61" w:name="_Toc118114269"/>
+      <w:bookmarkStart w:id="62" w:name="_Toc118119665"/>
       <w:r>
         <w:rPr>
           <w:sz w:val="22"/>
@@ -22794,17 +22753,20 @@
         </w:rPr>
         <w:t>: Expanded Use Case of Sentimental Analysis</w:t>
       </w:r>
-      <w:bookmarkEnd w:id="61"/>
-    </w:p>
+      <w:bookmarkEnd w:id="62"/>
+    </w:p>
+    <w:p/>
+    <w:p/>
     <w:p>
       <w:pPr>
         <w:pStyle w:val="Heading2"/>
       </w:pPr>
-      <w:bookmarkStart w:id="62" w:name="_Toc118114322"/>
-      <w:r>
+      <w:bookmarkStart w:id="63" w:name="_Toc118119627"/>
+      <w:r>
+        <w:lastRenderedPageBreak/>
         <w:t>Data Visualize</w:t>
       </w:r>
-      <w:bookmarkEnd w:id="62"/>
+      <w:bookmarkEnd w:id="63"/>
     </w:p>
     <w:tbl>
       <w:tblPr>
@@ -22946,7 +22908,6 @@
               <w:rPr>
                 <w:rFonts w:ascii="Times New Roman" w:hAnsi="Times New Roman" w:cs="Times New Roman"/>
               </w:rPr>
-              <w:lastRenderedPageBreak/>
               <w:t>Description</w:t>
             </w:r>
           </w:p>
@@ -23405,7 +23366,7 @@
           <w:szCs w:val="32"/>
         </w:rPr>
       </w:pPr>
-      <w:bookmarkStart w:id="63" w:name="_Toc118114270"/>
+      <w:bookmarkStart w:id="64" w:name="_Toc118119666"/>
       <w:r>
         <w:rPr>
           <w:sz w:val="22"/>
@@ -23456,17 +23417,17 @@
         </w:rPr>
         <w:t>: Expanded Use Case of Data Visualize</w:t>
       </w:r>
-      <w:bookmarkEnd w:id="63"/>
+      <w:bookmarkEnd w:id="64"/>
     </w:p>
     <w:p>
       <w:pPr>
         <w:pStyle w:val="Heading2"/>
       </w:pPr>
-      <w:bookmarkStart w:id="64" w:name="_Toc118114323"/>
+      <w:bookmarkStart w:id="65" w:name="_Toc118119628"/>
       <w:r>
         <w:t>Bot Account Recognition</w:t>
       </w:r>
-      <w:bookmarkEnd w:id="64"/>
+      <w:bookmarkEnd w:id="65"/>
     </w:p>
     <w:tbl>
       <w:tblPr>
@@ -24059,7 +24020,7 @@
           <w:szCs w:val="22"/>
         </w:rPr>
       </w:pPr>
-      <w:bookmarkStart w:id="65" w:name="_Toc118114271"/>
+      <w:bookmarkStart w:id="66" w:name="_Toc118119667"/>
       <w:r>
         <w:rPr>
           <w:sz w:val="22"/>
@@ -24110,20 +24071,20 @@
         </w:rPr>
         <w:t>: Expanded Use Case of Bot Account Recognition</w:t>
       </w:r>
-      <w:bookmarkEnd w:id="65"/>
+      <w:bookmarkEnd w:id="66"/>
     </w:p>
     <w:p>
       <w:pPr>
         <w:pStyle w:val="Heading2"/>
       </w:pPr>
-      <w:bookmarkStart w:id="66" w:name="_Toc118114324"/>
+      <w:bookmarkStart w:id="67" w:name="_Toc118119629"/>
       <w:r>
         <w:t>Statistical Analysis</w:t>
       </w:r>
       <w:r>
         <w:t xml:space="preserve"> of Profile</w:t>
       </w:r>
-      <w:bookmarkEnd w:id="66"/>
+      <w:bookmarkEnd w:id="67"/>
     </w:p>
     <w:tbl>
       <w:tblPr>
@@ -24492,6 +24453,7 @@
               <w:rPr>
                 <w:rFonts w:ascii="Times New Roman" w:hAnsi="Times New Roman" w:cs="Times New Roman"/>
               </w:rPr>
+              <w:lastRenderedPageBreak/>
               <w:t xml:space="preserve">3. </w:t>
             </w:r>
             <w:r>
@@ -24526,6 +24488,7 @@
               <w:rPr>
                 <w:rFonts w:ascii="Times New Roman" w:hAnsi="Times New Roman" w:cs="Times New Roman"/>
               </w:rPr>
+              <w:lastRenderedPageBreak/>
               <w:t>Alternate flow</w:t>
             </w:r>
           </w:p>
@@ -24566,7 +24529,6 @@
               <w:rPr>
                 <w:rFonts w:ascii="Times New Roman" w:hAnsi="Times New Roman" w:cs="Times New Roman"/>
               </w:rPr>
-              <w:lastRenderedPageBreak/>
               <w:t>3.b System is unable to display result due to lack of data or account is set to private. Try again with another username.</w:t>
             </w:r>
           </w:p>
@@ -24595,7 +24557,6 @@
               <w:rPr>
                 <w:rFonts w:ascii="Times New Roman" w:hAnsi="Times New Roman" w:cs="Times New Roman"/>
               </w:rPr>
-              <w:lastRenderedPageBreak/>
               <w:t>Frequency of Use</w:t>
             </w:r>
           </w:p>
@@ -24693,7 +24654,7 @@
           <w:szCs w:val="22"/>
         </w:rPr>
       </w:pPr>
-      <w:bookmarkStart w:id="67" w:name="_Toc118114272"/>
+      <w:bookmarkStart w:id="68" w:name="_Toc118119668"/>
       <w:r>
         <w:rPr>
           <w:sz w:val="22"/>
@@ -24744,17 +24705,17 @@
         </w:rPr>
         <w:t>: Expanded Use Case of Statistical Analysis of Profile</w:t>
       </w:r>
-      <w:bookmarkEnd w:id="67"/>
+      <w:bookmarkEnd w:id="68"/>
     </w:p>
     <w:p>
       <w:pPr>
         <w:pStyle w:val="Heading2"/>
       </w:pPr>
-      <w:bookmarkStart w:id="68" w:name="_Toc118114325"/>
+      <w:bookmarkStart w:id="69" w:name="_Toc118119630"/>
       <w:r>
         <w:t>Trend Quality</w:t>
       </w:r>
-      <w:bookmarkEnd w:id="68"/>
+      <w:bookmarkEnd w:id="69"/>
     </w:p>
     <w:tbl>
       <w:tblPr>
@@ -25304,7 +25265,7 @@
           <w:szCs w:val="22"/>
         </w:rPr>
       </w:pPr>
-      <w:bookmarkStart w:id="69" w:name="_Toc118114273"/>
+      <w:bookmarkStart w:id="70" w:name="_Toc118119669"/>
       <w:r>
         <w:rPr>
           <w:sz w:val="22"/>
@@ -25355,17 +25316,17 @@
         </w:rPr>
         <w:t>: Expanded Use Case of Trend Quality</w:t>
       </w:r>
-      <w:bookmarkEnd w:id="69"/>
+      <w:bookmarkEnd w:id="70"/>
     </w:p>
     <w:p>
       <w:pPr>
         <w:pStyle w:val="Heading2"/>
       </w:pPr>
-      <w:bookmarkStart w:id="70" w:name="_Toc118114326"/>
+      <w:bookmarkStart w:id="71" w:name="_Toc118119631"/>
       <w:r>
         <w:t>Trend Analysis</w:t>
       </w:r>
-      <w:bookmarkEnd w:id="70"/>
+      <w:bookmarkEnd w:id="71"/>
     </w:p>
     <w:tbl>
       <w:tblPr>
@@ -25819,6 +25780,7 @@
               <w:rPr>
                 <w:rFonts w:ascii="Times New Roman" w:eastAsia="Calibri" w:hAnsi="Times New Roman" w:cs="Times New Roman"/>
               </w:rPr>
+              <w:lastRenderedPageBreak/>
               <w:t>Frequency of Use</w:t>
             </w:r>
           </w:p>
@@ -25901,7 +25863,7 @@
           <w:szCs w:val="22"/>
         </w:rPr>
       </w:pPr>
-      <w:bookmarkStart w:id="71" w:name="_Toc118114274"/>
+      <w:bookmarkStart w:id="72" w:name="_Toc118119670"/>
       <w:r>
         <w:rPr>
           <w:sz w:val="22"/>
@@ -25952,18 +25914,17 @@
         </w:rPr>
         <w:t>: Expanded Use Case of Trend Analysis</w:t>
       </w:r>
-      <w:bookmarkEnd w:id="71"/>
+      <w:bookmarkEnd w:id="72"/>
     </w:p>
     <w:p>
       <w:pPr>
         <w:pStyle w:val="Heading2"/>
       </w:pPr>
-      <w:bookmarkStart w:id="72" w:name="_Toc118114327"/>
-      <w:r>
-        <w:lastRenderedPageBreak/>
+      <w:bookmarkStart w:id="73" w:name="_Toc118119632"/>
+      <w:r>
         <w:t>Developer API</w:t>
       </w:r>
-      <w:bookmarkEnd w:id="72"/>
+      <w:bookmarkEnd w:id="73"/>
     </w:p>
     <w:tbl>
       <w:tblPr>
@@ -26524,7 +26485,7 @@
           <w:szCs w:val="22"/>
         </w:rPr>
       </w:pPr>
-      <w:bookmarkStart w:id="73" w:name="_Toc118114275"/>
+      <w:bookmarkStart w:id="74" w:name="_Toc118119671"/>
       <w:r>
         <w:rPr>
           <w:sz w:val="22"/>
@@ -26575,7 +26536,7 @@
         </w:rPr>
         <w:t>: Expanded Use Case of Developer API</w:t>
       </w:r>
-      <w:bookmarkEnd w:id="73"/>
+      <w:bookmarkEnd w:id="74"/>
     </w:p>
     <w:p>
       <w:pPr>
@@ -26590,13 +26551,135 @@
     </w:p>
     <w:p>
       <w:pPr>
+        <w:spacing w:after="0" w:line="360" w:lineRule="auto"/>
+        <w:jc w:val="both"/>
+        <w:rPr>
+          <w:rFonts w:ascii="Times New Roman" w:eastAsia="Times New Roman" w:hAnsi="Times New Roman" w:cs="Times New Roman"/>
+          <w:sz w:val="24"/>
+          <w:szCs w:val="24"/>
+        </w:rPr>
+      </w:pPr>
+    </w:p>
+    <w:p>
+      <w:pPr>
+        <w:spacing w:after="0" w:line="360" w:lineRule="auto"/>
+        <w:jc w:val="both"/>
+        <w:rPr>
+          <w:rFonts w:ascii="Times New Roman" w:eastAsia="Times New Roman" w:hAnsi="Times New Roman" w:cs="Times New Roman"/>
+          <w:sz w:val="24"/>
+          <w:szCs w:val="24"/>
+        </w:rPr>
+      </w:pPr>
+    </w:p>
+    <w:p>
+      <w:pPr>
+        <w:spacing w:after="0" w:line="360" w:lineRule="auto"/>
+        <w:jc w:val="both"/>
+        <w:rPr>
+          <w:rFonts w:ascii="Times New Roman" w:eastAsia="Times New Roman" w:hAnsi="Times New Roman" w:cs="Times New Roman"/>
+          <w:sz w:val="24"/>
+          <w:szCs w:val="24"/>
+        </w:rPr>
+      </w:pPr>
+    </w:p>
+    <w:p>
+      <w:pPr>
+        <w:spacing w:after="0" w:line="360" w:lineRule="auto"/>
+        <w:jc w:val="both"/>
+        <w:rPr>
+          <w:rFonts w:ascii="Times New Roman" w:eastAsia="Times New Roman" w:hAnsi="Times New Roman" w:cs="Times New Roman"/>
+          <w:sz w:val="24"/>
+          <w:szCs w:val="24"/>
+        </w:rPr>
+      </w:pPr>
+    </w:p>
+    <w:p>
+      <w:pPr>
+        <w:spacing w:after="0" w:line="360" w:lineRule="auto"/>
+        <w:jc w:val="both"/>
+        <w:rPr>
+          <w:rFonts w:ascii="Times New Roman" w:eastAsia="Times New Roman" w:hAnsi="Times New Roman" w:cs="Times New Roman"/>
+          <w:sz w:val="24"/>
+          <w:szCs w:val="24"/>
+        </w:rPr>
+      </w:pPr>
+    </w:p>
+    <w:p>
+      <w:pPr>
+        <w:spacing w:after="0" w:line="360" w:lineRule="auto"/>
+        <w:jc w:val="both"/>
+        <w:rPr>
+          <w:rFonts w:ascii="Times New Roman" w:eastAsia="Times New Roman" w:hAnsi="Times New Roman" w:cs="Times New Roman"/>
+          <w:sz w:val="24"/>
+          <w:szCs w:val="24"/>
+        </w:rPr>
+      </w:pPr>
+    </w:p>
+    <w:p>
+      <w:pPr>
+        <w:spacing w:after="0" w:line="360" w:lineRule="auto"/>
+        <w:jc w:val="both"/>
+        <w:rPr>
+          <w:rFonts w:ascii="Times New Roman" w:eastAsia="Times New Roman" w:hAnsi="Times New Roman" w:cs="Times New Roman"/>
+          <w:sz w:val="24"/>
+          <w:szCs w:val="24"/>
+        </w:rPr>
+      </w:pPr>
+    </w:p>
+    <w:p>
+      <w:pPr>
+        <w:spacing w:after="0" w:line="360" w:lineRule="auto"/>
+        <w:jc w:val="both"/>
+        <w:rPr>
+          <w:rFonts w:ascii="Times New Roman" w:eastAsia="Times New Roman" w:hAnsi="Times New Roman" w:cs="Times New Roman"/>
+          <w:sz w:val="24"/>
+          <w:szCs w:val="24"/>
+        </w:rPr>
+      </w:pPr>
+    </w:p>
+    <w:p>
+      <w:pPr>
+        <w:spacing w:after="0" w:line="360" w:lineRule="auto"/>
+        <w:jc w:val="both"/>
+        <w:rPr>
+          <w:rFonts w:ascii="Times New Roman" w:eastAsia="Times New Roman" w:hAnsi="Times New Roman" w:cs="Times New Roman"/>
+          <w:sz w:val="24"/>
+          <w:szCs w:val="24"/>
+        </w:rPr>
+      </w:pPr>
+    </w:p>
+    <w:p>
+      <w:pPr>
+        <w:spacing w:after="0" w:line="360" w:lineRule="auto"/>
+        <w:jc w:val="both"/>
+        <w:rPr>
+          <w:rFonts w:ascii="Times New Roman" w:eastAsia="Times New Roman" w:hAnsi="Times New Roman" w:cs="Times New Roman"/>
+          <w:sz w:val="24"/>
+          <w:szCs w:val="24"/>
+        </w:rPr>
+      </w:pPr>
+    </w:p>
+    <w:p>
+      <w:pPr>
+        <w:spacing w:after="0" w:line="360" w:lineRule="auto"/>
+        <w:jc w:val="both"/>
+        <w:rPr>
+          <w:rFonts w:ascii="Times New Roman" w:eastAsia="Times New Roman" w:hAnsi="Times New Roman" w:cs="Times New Roman"/>
+          <w:sz w:val="24"/>
+          <w:szCs w:val="24"/>
+        </w:rPr>
+      </w:pPr>
+    </w:p>
+    <w:p>
+      <w:pPr>
         <w:pStyle w:val="Heading1"/>
       </w:pPr>
-      <w:bookmarkStart w:id="74" w:name="_Toc118114328"/>
-      <w:r>
+      <w:bookmarkStart w:id="75" w:name="_Toc118119633"/>
+      <w:r>
+        <w:lastRenderedPageBreak/>
         <w:t>Component Diagram</w:t>
       </w:r>
-      <w:bookmarkEnd w:id="74"/>
+      <w:bookmarkEnd w:id="75"/>
     </w:p>
     <w:p>
       <w:pPr>
@@ -26619,7 +26702,6 @@
         <w:rPr>
           <w:noProof/>
         </w:rPr>
-        <w:lastRenderedPageBreak/>
         <w:drawing>
           <wp:inline distT="0" distB="0" distL="0" distR="0" wp14:anchorId="02E6153A" wp14:editId="29E83604">
             <wp:extent cx="5045710" cy="3790950"/>
@@ -26680,7 +26762,7 @@
           <w:szCs w:val="32"/>
         </w:rPr>
       </w:pPr>
-      <w:bookmarkStart w:id="75" w:name="_Toc118114240"/>
+      <w:bookmarkStart w:id="76" w:name="_Toc118119688"/>
       <w:r>
         <w:rPr>
           <w:sz w:val="22"/>
@@ -26731,35 +26813,17 @@
         </w:rPr>
         <w:t>: Component Diagram</w:t>
       </w:r>
-      <w:bookmarkEnd w:id="75"/>
-    </w:p>
-    <w:p>
-      <w:pPr>
-        <w:rPr>
-          <w:rFonts w:ascii="Times New Roman" w:eastAsia="Times New Roman" w:hAnsi="Times New Roman" w:cs="Times New Roman"/>
-          <w:sz w:val="24"/>
-          <w:szCs w:val="24"/>
-        </w:rPr>
-      </w:pPr>
-      <w:r>
-        <w:rPr>
-          <w:rFonts w:ascii="Times New Roman" w:eastAsia="Times New Roman" w:hAnsi="Times New Roman" w:cs="Times New Roman"/>
-          <w:sz w:val="24"/>
-          <w:szCs w:val="24"/>
-        </w:rPr>
-        <w:br w:type="page"/>
-      </w:r>
+      <w:bookmarkEnd w:id="76"/>
     </w:p>
     <w:p>
       <w:pPr>
         <w:pStyle w:val="Heading1"/>
       </w:pPr>
-      <w:bookmarkStart w:id="76" w:name="_Toc118114329"/>
-      <w:r>
-        <w:lastRenderedPageBreak/>
+      <w:bookmarkStart w:id="77" w:name="_Toc118119634"/>
+      <w:r>
         <w:t>Data Flow Diagram</w:t>
       </w:r>
-      <w:bookmarkEnd w:id="76"/>
+      <w:bookmarkEnd w:id="77"/>
     </w:p>
     <w:p>
       <w:pPr>
@@ -26777,10 +26841,10 @@
           <w:noProof/>
         </w:rPr>
         <w:drawing>
-          <wp:inline distT="0" distB="0" distL="0" distR="0" wp14:anchorId="5D6C4A1F" wp14:editId="7C4DEBC4">
-            <wp:extent cx="5486400" cy="2305222"/>
-            <wp:effectExtent l="0" t="0" r="0" b="0"/>
-            <wp:docPr id="5" name="Picture 5"/>
+          <wp:inline distT="0" distB="0" distL="0" distR="0" wp14:anchorId="444849C7" wp14:editId="21CB6D53">
+            <wp:extent cx="4817110" cy="1518920"/>
+            <wp:effectExtent l="0" t="0" r="2540" b="5080"/>
+            <wp:docPr id="3" name="Picture 3"/>
             <wp:cNvGraphicFramePr>
               <a:graphicFrameLocks xmlns:a="http://schemas.openxmlformats.org/drawingml/2006/main" noChangeAspect="1"/>
             </wp:cNvGraphicFramePr>
@@ -26809,7 +26873,7 @@
                   <pic:spPr bwMode="auto">
                     <a:xfrm>
                       <a:off x="0" y="0"/>
-                      <a:ext cx="5558045" cy="2335325"/>
+                      <a:ext cx="4817110" cy="1518920"/>
                     </a:xfrm>
                     <a:prstGeom prst="rect">
                       <a:avLst/>
@@ -26835,6 +26899,7 @@
           <w:szCs w:val="22"/>
         </w:rPr>
       </w:pPr>
+      <w:bookmarkStart w:id="78" w:name="_Toc118119689"/>
       <w:r>
         <w:rPr>
           <w:sz w:val="22"/>
@@ -26885,6 +26950,12 @@
         </w:rPr>
         <w:t>: Classic DFD in Gane-Sarson notation</w:t>
       </w:r>
+      <w:bookmarkEnd w:id="78"/>
+    </w:p>
+    <w:p>
+      <w:r>
+        <w:br w:type="page"/>
+      </w:r>
     </w:p>
     <w:p>
       <w:pPr>
@@ -26896,14 +26967,14 @@
       <w:pPr>
         <w:pStyle w:val="Heading1"/>
       </w:pPr>
-      <w:bookmarkStart w:id="77" w:name="_Toc118114331"/>
+      <w:bookmarkStart w:id="79" w:name="_Toc118119635"/>
       <w:r>
         <w:t>Swim Lane</w:t>
       </w:r>
       <w:r>
         <w:t xml:space="preserve"> Diagram</w:t>
       </w:r>
-      <w:bookmarkEnd w:id="77"/>
+      <w:bookmarkEnd w:id="79"/>
     </w:p>
     <w:p>
       <w:pPr>
@@ -26923,16 +26994,28 @@
           <w:rFonts w:eastAsia="Times New Roman"/>
         </w:rPr>
       </w:pPr>
-      <w:bookmarkStart w:id="78" w:name="_Toc118114332"/>
+      <w:bookmarkStart w:id="80" w:name="_Toc118119636"/>
       <w:r>
         <w:rPr>
           <w:rFonts w:eastAsia="Times New Roman"/>
         </w:rPr>
-        <w:lastRenderedPageBreak/>
-        <w:t>Swim Lane Diagram of UI Interface</w:t>
-      </w:r>
-      <w:bookmarkEnd w:id="78"/>
-    </w:p>
+        <w:t>Swim Lane Diagram of U</w:t>
+      </w:r>
+      <w:r>
+        <w:rPr>
+          <w:rFonts w:eastAsia="Times New Roman"/>
+        </w:rPr>
+        <w:t>ser</w:t>
+      </w:r>
+      <w:r>
+        <w:rPr>
+          <w:rFonts w:eastAsia="Times New Roman"/>
+        </w:rPr>
+        <w:t xml:space="preserve"> Interface</w:t>
+      </w:r>
+      <w:bookmarkEnd w:id="80"/>
+    </w:p>
+    <w:p/>
     <w:p>
       <w:pPr>
         <w:keepNext/>
@@ -27003,7 +27086,7 @@
           <w:szCs w:val="32"/>
         </w:rPr>
       </w:pPr>
-      <w:bookmarkStart w:id="79" w:name="_Toc118114242"/>
+      <w:bookmarkStart w:id="81" w:name="_Toc118119690"/>
       <w:r>
         <w:rPr>
           <w:sz w:val="22"/>
@@ -27054,7 +27137,7 @@
         </w:rPr>
         <w:t>:Swim Lane Diagram of UI Interface</w:t>
       </w:r>
-      <w:bookmarkEnd w:id="79"/>
+      <w:bookmarkEnd w:id="81"/>
     </w:p>
     <w:p>
       <w:pPr>
@@ -27080,21 +27163,44 @@
     </w:p>
     <w:p>
       <w:pPr>
+        <w:spacing w:after="0" w:line="360" w:lineRule="auto"/>
+        <w:jc w:val="both"/>
+        <w:rPr>
+          <w:rFonts w:ascii="Times New Roman" w:eastAsia="Times New Roman" w:hAnsi="Times New Roman" w:cs="Times New Roman"/>
+          <w:sz w:val="24"/>
+          <w:szCs w:val="24"/>
+        </w:rPr>
+      </w:pPr>
+    </w:p>
+    <w:p>
+      <w:pPr>
+        <w:spacing w:after="0" w:line="360" w:lineRule="auto"/>
+        <w:jc w:val="both"/>
+        <w:rPr>
+          <w:rFonts w:ascii="Times New Roman" w:eastAsia="Times New Roman" w:hAnsi="Times New Roman" w:cs="Times New Roman"/>
+          <w:sz w:val="24"/>
+          <w:szCs w:val="24"/>
+        </w:rPr>
+      </w:pPr>
+    </w:p>
+    <w:p>
+      <w:pPr>
         <w:pStyle w:val="Heading2"/>
         <w:rPr>
           <w:rFonts w:eastAsia="Times New Roman"/>
         </w:rPr>
       </w:pPr>
-      <w:bookmarkStart w:id="80" w:name="_Toc118114333"/>
+      <w:bookmarkStart w:id="82" w:name="_Toc118119637"/>
       <w:r>
         <w:rPr>
           <w:rFonts w:eastAsia="Times New Roman"/>
         </w:rPr>
         <w:lastRenderedPageBreak/>
-        <w:t>Swim Lane Diagram of Developer API Interface</w:t>
-      </w:r>
-      <w:bookmarkEnd w:id="80"/>
-    </w:p>
+        <w:t>Swim Lane Diagram of Developer API</w:t>
+      </w:r>
+      <w:bookmarkEnd w:id="82"/>
+    </w:p>
+    <w:p/>
     <w:p>
       <w:pPr>
         <w:keepNext/>
@@ -27165,7 +27271,7 @@
           <w:szCs w:val="32"/>
         </w:rPr>
       </w:pPr>
-      <w:bookmarkStart w:id="81" w:name="_Toc118114243"/>
+      <w:bookmarkStart w:id="83" w:name="_Toc118119691"/>
       <w:r>
         <w:rPr>
           <w:sz w:val="22"/>
@@ -27216,7 +27322,7 @@
         </w:rPr>
         <w:t>:Swim Lane Diagram of Developer API Interface</w:t>
       </w:r>
-      <w:bookmarkEnd w:id="81"/>
+      <w:bookmarkEnd w:id="83"/>
     </w:p>
     <w:p>
       <w:pPr>
@@ -27239,12 +27345,12 @@
       <w:pPr>
         <w:pStyle w:val="Heading1"/>
       </w:pPr>
-      <w:bookmarkStart w:id="82" w:name="_Toc118114334"/>
+      <w:bookmarkStart w:id="84" w:name="_Toc118119638"/>
       <w:r>
         <w:lastRenderedPageBreak/>
         <w:t>System Sequence Diagram</w:t>
       </w:r>
-      <w:bookmarkEnd w:id="82"/>
+      <w:bookmarkEnd w:id="84"/>
     </w:p>
     <w:p>
       <w:pPr>
@@ -27265,7 +27371,7 @@
           <w:noProof/>
         </w:rPr>
       </w:pPr>
-      <w:bookmarkStart w:id="83" w:name="_Toc118114335"/>
+      <w:bookmarkStart w:id="85" w:name="_Toc118119639"/>
       <w:r>
         <w:rPr>
           <w:rFonts w:eastAsia="Times New Roman"/>
@@ -27273,7 +27379,7 @@
         </w:rPr>
         <w:t>Statistical Analysis of Profile</w:t>
       </w:r>
-      <w:bookmarkEnd w:id="83"/>
+      <w:bookmarkEnd w:id="85"/>
     </w:p>
     <w:p>
       <w:pPr>
@@ -27358,7 +27464,7 @@
           <w:szCs w:val="32"/>
         </w:rPr>
       </w:pPr>
-      <w:bookmarkStart w:id="84" w:name="_Toc118114244"/>
+      <w:bookmarkStart w:id="86" w:name="_Toc118119692"/>
       <w:r>
         <w:rPr>
           <w:sz w:val="22"/>
@@ -27409,7 +27515,7 @@
         </w:rPr>
         <w:t>: SSD of Statistical Analysis of Profile</w:t>
       </w:r>
-      <w:bookmarkEnd w:id="84"/>
+      <w:bookmarkEnd w:id="86"/>
     </w:p>
     <w:p>
       <w:pPr>
@@ -27438,7 +27544,7 @@
           <w:noProof/>
         </w:rPr>
       </w:pPr>
-      <w:bookmarkStart w:id="85" w:name="_Toc118114336"/>
+      <w:bookmarkStart w:id="87" w:name="_Toc118119640"/>
       <w:r>
         <w:rPr>
           <w:rFonts w:eastAsia="Times New Roman"/>
@@ -27447,7 +27553,7 @@
         <w:lastRenderedPageBreak/>
         <w:t>Trend Analysis</w:t>
       </w:r>
-      <w:bookmarkEnd w:id="85"/>
+      <w:bookmarkEnd w:id="87"/>
     </w:p>
     <w:p>
       <w:pPr>
@@ -27532,7 +27638,7 @@
           <w:szCs w:val="32"/>
         </w:rPr>
       </w:pPr>
-      <w:bookmarkStart w:id="86" w:name="_Toc118114245"/>
+      <w:bookmarkStart w:id="88" w:name="_Toc118119693"/>
       <w:r>
         <w:rPr>
           <w:sz w:val="22"/>
@@ -27583,7 +27689,7 @@
         </w:rPr>
         <w:t>: SSD of Trend Analysis</w:t>
       </w:r>
-      <w:bookmarkEnd w:id="86"/>
+      <w:bookmarkEnd w:id="88"/>
     </w:p>
     <w:p>
       <w:pPr>
@@ -27612,7 +27718,7 @@
           <w:noProof/>
         </w:rPr>
       </w:pPr>
-      <w:bookmarkStart w:id="87" w:name="_Toc118114337"/>
+      <w:bookmarkStart w:id="89" w:name="_Toc118119641"/>
       <w:r>
         <w:rPr>
           <w:rFonts w:eastAsia="Times New Roman"/>
@@ -27621,7 +27727,7 @@
         <w:lastRenderedPageBreak/>
         <w:t>Trend Quality</w:t>
       </w:r>
-      <w:bookmarkEnd w:id="87"/>
+      <w:bookmarkEnd w:id="89"/>
     </w:p>
     <w:p>
       <w:pPr>
@@ -27706,7 +27812,7 @@
           <w:szCs w:val="32"/>
         </w:rPr>
       </w:pPr>
-      <w:bookmarkStart w:id="88" w:name="_Toc118114246"/>
+      <w:bookmarkStart w:id="90" w:name="_Toc118119694"/>
       <w:r>
         <w:rPr>
           <w:sz w:val="22"/>
@@ -27757,7 +27863,7 @@
         </w:rPr>
         <w:t>: SSD of Trend Quality</w:t>
       </w:r>
-      <w:bookmarkEnd w:id="88"/>
+      <w:bookmarkEnd w:id="90"/>
     </w:p>
     <w:p>
       <w:pPr>
@@ -27779,7 +27885,7 @@
           <w:noProof/>
         </w:rPr>
       </w:pPr>
-      <w:bookmarkStart w:id="89" w:name="_Toc118114338"/>
+      <w:bookmarkStart w:id="91" w:name="_Toc118119642"/>
       <w:r>
         <w:rPr>
           <w:rFonts w:eastAsia="Times New Roman"/>
@@ -27788,7 +27894,7 @@
         <w:lastRenderedPageBreak/>
         <w:t>Bot Account Recognition</w:t>
       </w:r>
-      <w:bookmarkEnd w:id="89"/>
+      <w:bookmarkEnd w:id="91"/>
     </w:p>
     <w:p>
       <w:pPr>
@@ -27873,7 +27979,7 @@
           <w:szCs w:val="32"/>
         </w:rPr>
       </w:pPr>
-      <w:bookmarkStart w:id="90" w:name="_Toc118114247"/>
+      <w:bookmarkStart w:id="92" w:name="_Toc118119695"/>
       <w:r>
         <w:rPr>
           <w:sz w:val="22"/>
@@ -27924,7 +28030,7 @@
         </w:rPr>
         <w:t>: SSD of Bot Account Recognition</w:t>
       </w:r>
-      <w:bookmarkEnd w:id="90"/>
+      <w:bookmarkEnd w:id="92"/>
     </w:p>
     <w:p>
       <w:pPr>
@@ -27953,7 +28059,7 @@
           <w:noProof/>
         </w:rPr>
       </w:pPr>
-      <w:bookmarkStart w:id="91" w:name="_Toc118114339"/>
+      <w:bookmarkStart w:id="93" w:name="_Toc118119643"/>
       <w:r>
         <w:rPr>
           <w:rFonts w:eastAsia="Times New Roman"/>
@@ -27962,7 +28068,7 @@
         <w:lastRenderedPageBreak/>
         <w:t>Sentiment Analysis</w:t>
       </w:r>
-      <w:bookmarkEnd w:id="91"/>
+      <w:bookmarkEnd w:id="93"/>
     </w:p>
     <w:p>
       <w:pPr>
@@ -28047,7 +28153,7 @@
           <w:szCs w:val="32"/>
         </w:rPr>
       </w:pPr>
-      <w:bookmarkStart w:id="92" w:name="_Toc118114248"/>
+      <w:bookmarkStart w:id="94" w:name="_Toc118119696"/>
       <w:r>
         <w:rPr>
           <w:sz w:val="22"/>
@@ -28098,7 +28204,7 @@
         </w:rPr>
         <w:t>: SSD of Sentiment Analysis</w:t>
       </w:r>
-      <w:bookmarkEnd w:id="92"/>
+      <w:bookmarkEnd w:id="94"/>
     </w:p>
     <w:p>
       <w:pPr>
@@ -28120,7 +28226,7 @@
           <w:noProof/>
         </w:rPr>
       </w:pPr>
-      <w:bookmarkStart w:id="93" w:name="_Toc118114340"/>
+      <w:bookmarkStart w:id="95" w:name="_Toc118119644"/>
       <w:r>
         <w:rPr>
           <w:rFonts w:eastAsia="Times New Roman"/>
@@ -28128,7 +28234,7 @@
         </w:rPr>
         <w:t>Developer API</w:t>
       </w:r>
-      <w:bookmarkEnd w:id="93"/>
+      <w:bookmarkEnd w:id="95"/>
     </w:p>
     <w:p>
       <w:pPr>
@@ -28214,7 +28320,7 @@
           <w:szCs w:val="32"/>
         </w:rPr>
       </w:pPr>
-      <w:bookmarkStart w:id="94" w:name="_Toc118114249"/>
+      <w:bookmarkStart w:id="96" w:name="_Toc118119697"/>
       <w:r>
         <w:rPr>
           <w:sz w:val="22"/>
@@ -28266,7 +28372,7 @@
         </w:rPr>
         <w:t>: SSD of Developer API</w:t>
       </w:r>
-      <w:bookmarkEnd w:id="94"/>
+      <w:bookmarkEnd w:id="96"/>
     </w:p>
     <w:p>
       <w:pPr>
@@ -28288,7 +28394,7 @@
           <w:noProof/>
         </w:rPr>
       </w:pPr>
-      <w:bookmarkStart w:id="95" w:name="_Toc118114341"/>
+      <w:bookmarkStart w:id="97" w:name="_Toc118119645"/>
       <w:r>
         <w:rPr>
           <w:rFonts w:eastAsia="Times New Roman"/>
@@ -28296,7 +28402,7 @@
         </w:rPr>
         <w:t>Login</w:t>
       </w:r>
-      <w:bookmarkEnd w:id="95"/>
+      <w:bookmarkEnd w:id="97"/>
     </w:p>
     <w:p>
       <w:pPr>
@@ -28381,7 +28487,7 @@
           <w:szCs w:val="32"/>
         </w:rPr>
       </w:pPr>
-      <w:bookmarkStart w:id="96" w:name="_Toc118114250"/>
+      <w:bookmarkStart w:id="98" w:name="_Toc118119698"/>
       <w:r>
         <w:rPr>
           <w:sz w:val="22"/>
@@ -28432,7 +28538,7 @@
         </w:rPr>
         <w:t>: SSD of Login</w:t>
       </w:r>
-      <w:bookmarkEnd w:id="96"/>
+      <w:bookmarkEnd w:id="98"/>
     </w:p>
     <w:p>
       <w:pPr>
@@ -28461,7 +28567,7 @@
           <w:noProof/>
         </w:rPr>
       </w:pPr>
-      <w:bookmarkStart w:id="97" w:name="_Toc118114342"/>
+      <w:bookmarkStart w:id="99" w:name="_Toc118119646"/>
       <w:r>
         <w:rPr>
           <w:rFonts w:eastAsia="Times New Roman"/>
@@ -28470,7 +28576,7 @@
         <w:lastRenderedPageBreak/>
         <w:t>Sign up</w:t>
       </w:r>
-      <w:bookmarkEnd w:id="97"/>
+      <w:bookmarkEnd w:id="99"/>
     </w:p>
     <w:p>
       <w:pPr>
@@ -28553,7 +28659,7 @@
           <w:szCs w:val="32"/>
         </w:rPr>
       </w:pPr>
-      <w:bookmarkStart w:id="98" w:name="_Toc118114251"/>
+      <w:bookmarkStart w:id="100" w:name="_Toc118119699"/>
       <w:r>
         <w:rPr>
           <w:sz w:val="22"/>
@@ -28625,7 +28731,7 @@
         </w:rPr>
         <w:t>Up</w:t>
       </w:r>
-      <w:bookmarkEnd w:id="98"/>
+      <w:bookmarkEnd w:id="100"/>
     </w:p>
     <w:p>
       <w:pPr>
@@ -28648,12 +28754,12 @@
       <w:pPr>
         <w:pStyle w:val="Heading1"/>
       </w:pPr>
-      <w:bookmarkStart w:id="99" w:name="_Toc118114343"/>
+      <w:bookmarkStart w:id="101" w:name="_Toc118119647"/>
       <w:r>
         <w:lastRenderedPageBreak/>
         <w:t>Sequence Diagram</w:t>
       </w:r>
-      <w:bookmarkEnd w:id="99"/>
+      <w:bookmarkEnd w:id="101"/>
     </w:p>
     <w:p>
       <w:pPr>
@@ -28673,14 +28779,14 @@
           <w:rFonts w:eastAsia="Times New Roman"/>
         </w:rPr>
       </w:pPr>
-      <w:bookmarkStart w:id="100" w:name="_Toc118114344"/>
+      <w:bookmarkStart w:id="102" w:name="_Toc118119648"/>
       <w:r>
         <w:rPr>
           <w:rFonts w:eastAsia="Times New Roman"/>
         </w:rPr>
         <w:t>UI Interface</w:t>
       </w:r>
-      <w:bookmarkEnd w:id="100"/>
+      <w:bookmarkEnd w:id="102"/>
     </w:p>
     <w:p>
       <w:pPr>
@@ -28763,7 +28869,7 @@
           <w:szCs w:val="32"/>
         </w:rPr>
       </w:pPr>
-      <w:bookmarkStart w:id="101" w:name="_Toc118114252"/>
+      <w:bookmarkStart w:id="103" w:name="_Toc118119700"/>
       <w:r>
         <w:rPr>
           <w:sz w:val="22"/>
@@ -28828,7 +28934,7 @@
         </w:rPr>
         <w:t xml:space="preserve"> Interface</w:t>
       </w:r>
-      <w:bookmarkEnd w:id="101"/>
+      <w:bookmarkEnd w:id="103"/>
     </w:p>
     <w:p>
       <w:pPr>
@@ -28857,7 +28963,7 @@
           <w:noProof/>
         </w:rPr>
       </w:pPr>
-      <w:bookmarkStart w:id="102" w:name="_Toc118114345"/>
+      <w:bookmarkStart w:id="104" w:name="_Toc118119649"/>
       <w:r>
         <w:rPr>
           <w:rFonts w:eastAsia="Times New Roman"/>
@@ -28866,7 +28972,7 @@
         <w:lastRenderedPageBreak/>
         <w:t>Developer API Interface</w:t>
       </w:r>
-      <w:bookmarkEnd w:id="102"/>
+      <w:bookmarkEnd w:id="104"/>
     </w:p>
     <w:p>
       <w:pPr>
@@ -28949,7 +29055,7 @@
           <w:szCs w:val="32"/>
         </w:rPr>
       </w:pPr>
-      <w:bookmarkStart w:id="103" w:name="_Toc118114253"/>
+      <w:bookmarkStart w:id="105" w:name="_Toc118119701"/>
       <w:r>
         <w:rPr>
           <w:sz w:val="22"/>
@@ -29023,7 +29129,7 @@
         </w:rPr>
         <w:t xml:space="preserve"> Interface</w:t>
       </w:r>
-      <w:bookmarkEnd w:id="103"/>
+      <w:bookmarkEnd w:id="105"/>
     </w:p>
     <w:p>
       <w:pPr>

</xml_diff>